<commit_message>
(C)    new Rob lift set additions, in progress
</commit_message>
<xml_diff>
--- a/Suppl/Emerald Fitness - Jan Plan.docx
+++ b/Suppl/Emerald Fitness - Jan Plan.docx
@@ -28,21 +28,11 @@
         <w:tab/>
         <w:t>(</w:t>
       </w:r>
-      <w:r>
-        <w:fldChar w:fldCharType="begin"/>
-      </w:r>
-      <w:r>
-        <w:instrText xml:space="preserve"> DOCPROPERTY  "Revision Date"  \* MERGEFORMAT </w:instrText>
-      </w:r>
-      <w:r>
-        <w:fldChar w:fldCharType="separate"/>
-      </w:r>
-      <w:r>
-        <w:t>1/3/17</w:t>
-      </w:r>
-      <w:r>
-        <w:fldChar w:fldCharType="end"/>
-      </w:r>
+      <w:fldSimple w:instr=" DOCPROPERTY  &quot;Revision Date&quot;  \* MERGEFORMAT ">
+        <w:r>
+          <w:t>1/5/17</w:t>
+        </w:r>
+      </w:fldSimple>
       <w:r>
         <w:t>)</w:t>
       </w:r>
@@ -108,7 +98,7 @@
         <mc:AlternateContent>
           <mc:Choice Requires="wps">
             <w:drawing>
-              <wp:anchor distT="0" distB="0" distL="114300" distR="114300" simplePos="0" relativeHeight="251659264" behindDoc="0" locked="0" layoutInCell="1" allowOverlap="1" wp14:anchorId="795D9BF8" wp14:editId="1735831D">
+              <wp:anchor distT="0" distB="0" distL="114300" distR="114300" simplePos="0" relativeHeight="251657216" behindDoc="0" locked="0" layoutInCell="1" allowOverlap="1" wp14:anchorId="795D9BF8" wp14:editId="1735831D">
                 <wp:simplePos x="0" y="0"/>
                 <wp:positionH relativeFrom="column">
                   <wp:posOffset>-64296</wp:posOffset>
@@ -165,7 +155,7 @@
           </mc:Choice>
           <mc:Fallback>
             <w:pict>
-              <v:line w14:anchorId="6B856DE8" id="Straight Connector 5" o:spid="_x0000_s1026" style="position:absolute;z-index:251659264;visibility:visible;mso-wrap-style:square;mso-wrap-distance-left:9pt;mso-wrap-distance-top:0;mso-wrap-distance-right:9pt;mso-wrap-distance-bottom:0;mso-position-horizontal:absolute;mso-position-horizontal-relative:text;mso-position-vertical:absolute;mso-position-vertical-relative:text" from="-5.05pt,18.4pt" to="415.65pt,18.4pt" o:gfxdata="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" strokecolor="#7f7f7f [1612]">
+              <v:line w14:anchorId="510D2183" id="Straight Connector 5" o:spid="_x0000_s1026" style="position:absolute;z-index:251657216;visibility:visible;mso-wrap-style:square;mso-wrap-distance-left:9pt;mso-wrap-distance-top:0;mso-wrap-distance-right:9pt;mso-wrap-distance-bottom:0;mso-position-horizontal:absolute;mso-position-horizontal-relative:text;mso-position-vertical:absolute;mso-position-vertical-relative:text" from="-5.05pt,18.4pt" to="415.65pt,18.4pt" o:gfxdata="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" strokecolor="#7f7f7f [1612]">
                 <v:stroke dashstyle="dash" joinstyle="miter"/>
               </v:line>
             </w:pict>
@@ -274,7 +264,7 @@
         <mc:AlternateContent>
           <mc:Choice Requires="wps">
             <w:drawing>
-              <wp:anchor distT="0" distB="0" distL="114300" distR="114300" simplePos="0" relativeHeight="251657216" behindDoc="0" locked="0" layoutInCell="1" allowOverlap="1">
+              <wp:anchor distT="0" distB="0" distL="114300" distR="114300" simplePos="0" relativeHeight="251655168" behindDoc="0" locked="0" layoutInCell="1" allowOverlap="1">
                 <wp:simplePos x="0" y="0"/>
                 <wp:positionH relativeFrom="column">
                   <wp:posOffset>-53975</wp:posOffset>
@@ -328,7 +318,7 @@
           </mc:Choice>
           <mc:Fallback>
             <w:pict>
-              <v:line w14:anchorId="05EF779F" id="Straight Connector 2" o:spid="_x0000_s1026" style="position:absolute;z-index:251657216;visibility:visible;mso-wrap-style:square;mso-wrap-distance-left:9pt;mso-wrap-distance-top:0;mso-wrap-distance-right:9pt;mso-wrap-distance-bottom:0;mso-position-horizontal:absolute;mso-position-horizontal-relative:text;mso-position-vertical:absolute;mso-position-vertical-relative:text" from="-4.25pt,16.7pt" to="416.45pt,16.7pt" o:gfxdata="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" strokecolor="black [3213]">
+              <v:line w14:anchorId="47D6E3A8" id="Straight Connector 2" o:spid="_x0000_s1026" style="position:absolute;z-index:251655168;visibility:visible;mso-wrap-style:square;mso-wrap-distance-left:9pt;mso-wrap-distance-top:0;mso-wrap-distance-right:9pt;mso-wrap-distance-bottom:0;mso-position-horizontal:absolute;mso-position-horizontal-relative:text;mso-position-vertical:absolute;mso-position-vertical-relative:text" from="-4.25pt,16.7pt" to="416.45pt,16.7pt" o:gfxdata="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" strokecolor="black [3213]">
                 <v:stroke joinstyle="miter"/>
               </v:line>
             </w:pict>
@@ -345,74 +335,75 @@
         <w:rPr>
           <w:b/>
         </w:rPr>
+        <w:t>/5</w:t>
+      </w:r>
+      <w:r>
+        <w:rPr>
+          <w:b/>
+        </w:rPr>
+        <w:t>):</w:t>
+      </w:r>
+      <w:r>
+        <w:tab/>
+        <w:t>1</w:t>
+      </w:r>
+      <w:r>
+        <w:t>78.8</w:t>
+      </w:r>
+      <w:r>
+        <w:t xml:space="preserve"> lbs (</w:t>
+      </w:r>
+      <w:r>
+        <w:t>1</w:t>
+      </w:r>
+      <w:r>
+        <w:t>4</w:t>
+      </w:r>
+      <w:r>
+        <w:t>.</w:t>
+      </w:r>
+      <w:r>
+        <w:t>7</w:t>
+      </w:r>
+      <w:r>
+        <w:t>%)</w:t>
+      </w:r>
+      <w:r>
+        <w:tab/>
+      </w:r>
+      <w:r>
+        <w:t>15</w:t>
+      </w:r>
+      <w:r>
         <w:t>2</w:t>
       </w:r>
       <w:r>
-        <w:rPr>
-          <w:b/>
-        </w:rPr>
-        <w:t>/</w:t>
-      </w:r>
-      <w:r>
-        <w:rPr>
-          <w:b/>
-        </w:rPr>
-        <w:t>30</w:t>
-      </w:r>
-      <w:r>
-        <w:rPr>
-          <w:b/>
-        </w:rPr>
-        <w:t>):</w:t>
+        <w:t>.</w:t>
+      </w:r>
+      <w:r>
+        <w:t>5</w:t>
+      </w:r>
+      <w:r>
+        <w:t xml:space="preserve"> lbs / </w:t>
+      </w:r>
+      <w:r>
+        <w:t>2</w:t>
+      </w:r>
+      <w:r>
+        <w:t>6</w:t>
+      </w:r>
+      <w:r>
+        <w:t>.</w:t>
+      </w:r>
+      <w:r>
+        <w:t>3</w:t>
+      </w:r>
+      <w:r>
+        <w:t xml:space="preserve"> lbs</w:t>
       </w:r>
       <w:r>
         <w:tab/>
-        <w:t>18</w:t>
-      </w:r>
-      <w:r>
-        <w:t>0</w:t>
-      </w:r>
-      <w:r>
-        <w:t>.</w:t>
-      </w:r>
-      <w:r>
-        <w:t>2</w:t>
-      </w:r>
-      <w:r>
-        <w:t xml:space="preserve"> lbs (</w:t>
-      </w:r>
-      <w:r>
-        <w:t>15.0</w:t>
-      </w:r>
-      <w:r>
-        <w:t>%)</w:t>
-      </w:r>
-      <w:r>
-        <w:tab/>
-      </w:r>
-      <w:r>
-        <w:t>15</w:t>
-      </w:r>
-      <w:r>
-        <w:t>3</w:t>
-      </w:r>
-      <w:r>
-        <w:t>.</w:t>
-      </w:r>
-      <w:r>
-        <w:t>2</w:t>
-      </w:r>
-      <w:r>
-        <w:t xml:space="preserve"> lbs / </w:t>
-      </w:r>
-      <w:r>
-        <w:t>27.</w:t>
-      </w:r>
-      <w:r>
-        <w:t>0</w:t>
-      </w:r>
-      <w:r>
-        <w:t xml:space="preserve"> lbs</w:t>
+        <w:t>(+13)  /  (-12)</w:t>
       </w:r>
     </w:p>
     <w:p>
@@ -457,6 +448,149 @@
       </w:pPr>
       <w:r>
         <w:rPr>
+          <w:b/>
+          <w:noProof/>
+          <w:sz w:val="28"/>
+          <w:szCs w:val="28"/>
+        </w:rPr>
+        <w:drawing>
+          <wp:anchor distT="0" distB="0" distL="114300" distR="114300" simplePos="0" relativeHeight="251653119" behindDoc="0" locked="0" layoutInCell="1" allowOverlap="1">
+            <wp:simplePos x="0" y="0"/>
+            <wp:positionH relativeFrom="column">
+              <wp:posOffset>3416427</wp:posOffset>
+            </wp:positionH>
+            <wp:positionV relativeFrom="paragraph">
+              <wp:posOffset>281940</wp:posOffset>
+            </wp:positionV>
+            <wp:extent cx="2896870" cy="1706880"/>
+            <wp:effectExtent l="0" t="0" r="0" b="7620"/>
+            <wp:wrapNone/>
+            <wp:docPr id="10" name="Picture 10" descr="D:\Desktop\wtf.png"/>
+            <wp:cNvGraphicFramePr>
+              <a:graphicFrameLocks xmlns:a="http://schemas.openxmlformats.org/drawingml/2006/main" noChangeAspect="1"/>
+            </wp:cNvGraphicFramePr>
+            <a:graphic xmlns:a="http://schemas.openxmlformats.org/drawingml/2006/main">
+              <a:graphicData uri="http://schemas.openxmlformats.org/drawingml/2006/picture">
+                <pic:pic xmlns:pic="http://schemas.openxmlformats.org/drawingml/2006/picture">
+                  <pic:nvPicPr>
+                    <pic:cNvPr id="0" name="Picture 6" descr="D:\Desktop\wtf.png"/>
+                    <pic:cNvPicPr>
+                      <a:picLocks noChangeAspect="1" noChangeArrowheads="1"/>
+                    </pic:cNvPicPr>
+                  </pic:nvPicPr>
+                  <pic:blipFill>
+                    <a:blip r:embed="rId8" cstate="print">
+                      <a:extLst>
+                        <a:ext uri="{28A0092B-C50C-407E-A947-70E740481C1C}">
+                          <a14:useLocalDpi xmlns:a14="http://schemas.microsoft.com/office/drawing/2010/main" val="0"/>
+                        </a:ext>
+                      </a:extLst>
+                    </a:blip>
+                    <a:srcRect/>
+                    <a:stretch>
+                      <a:fillRect/>
+                    </a:stretch>
+                  </pic:blipFill>
+                  <pic:spPr bwMode="auto">
+                    <a:xfrm>
+                      <a:off x="0" y="0"/>
+                      <a:ext cx="2896870" cy="1706880"/>
+                    </a:xfrm>
+                    <a:prstGeom prst="rect">
+                      <a:avLst/>
+                    </a:prstGeom>
+                    <a:noFill/>
+                    <a:ln>
+                      <a:noFill/>
+                    </a:ln>
+                  </pic:spPr>
+                </pic:pic>
+              </a:graphicData>
+            </a:graphic>
+            <wp14:sizeRelH relativeFrom="margin">
+              <wp14:pctWidth>0</wp14:pctWidth>
+            </wp14:sizeRelH>
+            <wp14:sizeRelV relativeFrom="margin">
+              <wp14:pctHeight>0</wp14:pctHeight>
+            </wp14:sizeRelV>
+          </wp:anchor>
+        </w:drawing>
+      </w:r>
+      <w:r>
+        <w:tab/>
+      </w:r>
+      <w:r>
+        <w:rPr>
+          <w:b/>
+          <w:color w:val="538135" w:themeColor="accent6" w:themeShade="BF"/>
+          <w:sz w:val="28"/>
+          <w:szCs w:val="28"/>
+        </w:rPr>
+        <w:t>+</w:t>
+      </w:r>
+      <w:r>
+        <w:rPr>
+          <w:b/>
+          <w:color w:val="538135" w:themeColor="accent6" w:themeShade="BF"/>
+          <w:sz w:val="28"/>
+          <w:szCs w:val="28"/>
+        </w:rPr>
+        <w:t>10</w:t>
+      </w:r>
+      <w:r>
+        <w:rPr>
+          <w:b/>
+          <w:color w:val="538135" w:themeColor="accent6" w:themeShade="BF"/>
+          <w:sz w:val="28"/>
+          <w:szCs w:val="28"/>
+        </w:rPr>
+        <w:t xml:space="preserve"> lbs </w:t>
+      </w:r>
+      <w:r>
+        <w:rPr>
+          <w:b/>
+          <w:sz w:val="28"/>
+          <w:szCs w:val="28"/>
+        </w:rPr>
+        <w:t xml:space="preserve">/ </w:t>
+      </w:r>
+      <w:r>
+        <w:rPr>
+          <w:b/>
+          <w:color w:val="FF0000"/>
+          <w:sz w:val="28"/>
+          <w:szCs w:val="28"/>
+        </w:rPr>
+        <w:t>-1</w:t>
+      </w:r>
+      <w:r>
+        <w:rPr>
+          <w:b/>
+          <w:color w:val="FF0000"/>
+          <w:sz w:val="28"/>
+          <w:szCs w:val="28"/>
+        </w:rPr>
+        <w:t>6</w:t>
+      </w:r>
+      <w:r>
+        <w:rPr>
+          <w:b/>
+          <w:color w:val="FF0000"/>
+          <w:sz w:val="28"/>
+          <w:szCs w:val="28"/>
+        </w:rPr>
+        <w:t xml:space="preserve"> lbs</w:t>
+      </w:r>
+    </w:p>
+    <w:p>
+      <w:pPr>
+        <w:tabs>
+          <w:tab w:val="left" w:pos="2880"/>
+        </w:tabs>
+      </w:pPr>
+      <w:r>
+        <w:rPr>
+          <w:b/>
           <w:noProof/>
         </w:rPr>
         <mc:AlternateContent>
@@ -465,15 +599,15 @@
               <wp:anchor distT="0" distB="0" distL="114300" distR="114300" simplePos="0" relativeHeight="251670528" behindDoc="0" locked="0" layoutInCell="1" allowOverlap="1">
                 <wp:simplePos x="0" y="0"/>
                 <wp:positionH relativeFrom="column">
-                  <wp:posOffset>3242310</wp:posOffset>
+                  <wp:posOffset>3243943</wp:posOffset>
                 </wp:positionH>
                 <wp:positionV relativeFrom="paragraph">
-                  <wp:posOffset>285994</wp:posOffset>
+                  <wp:posOffset>176175</wp:posOffset>
                 </wp:positionV>
-                <wp:extent cx="3493184" cy="1701800"/>
-                <wp:effectExtent l="0" t="0" r="31115" b="0"/>
+                <wp:extent cx="3493184" cy="308610"/>
+                <wp:effectExtent l="0" t="0" r="31115" b="15240"/>
                 <wp:wrapNone/>
-                <wp:docPr id="11" name="Group 11"/>
+                <wp:docPr id="7" name="Group 7"/>
                 <wp:cNvGraphicFramePr/>
                 <a:graphic xmlns:a="http://schemas.openxmlformats.org/drawingml/2006/main">
                   <a:graphicData uri="http://schemas.microsoft.com/office/word/2010/wordprocessingGroup">
@@ -482,130 +616,85 @@
                       <wpg:grpSpPr>
                         <a:xfrm>
                           <a:off x="0" y="0"/>
-                          <a:ext cx="3493184" cy="1701800"/>
+                          <a:ext cx="3493184" cy="308610"/>
                           <a:chOff x="0" y="0"/>
-                          <a:chExt cx="3493184" cy="1701800"/>
+                          <a:chExt cx="3038551" cy="309086"/>
                         </a:xfrm>
                       </wpg:grpSpPr>
-                      <pic:pic xmlns:pic="http://schemas.openxmlformats.org/drawingml/2006/picture">
-                        <pic:nvPicPr>
-                          <pic:cNvPr id="9" name="Picture 9"/>
-                          <pic:cNvPicPr>
-                            <a:picLocks noChangeAspect="1"/>
-                          </pic:cNvPicPr>
-                        </pic:nvPicPr>
-                        <pic:blipFill>
-                          <a:blip r:embed="rId8" cstate="print">
-                            <a:extLst>
-                              <a:ext uri="{28A0092B-C50C-407E-A947-70E740481C1C}">
-                                <a14:useLocalDpi xmlns:a14="http://schemas.microsoft.com/office/drawing/2010/main" val="0"/>
-                              </a:ext>
-                            </a:extLst>
-                          </a:blip>
-                          <a:stretch>
-                            <a:fillRect/>
-                          </a:stretch>
-                        </pic:blipFill>
-                        <pic:spPr bwMode="auto">
+                      <wps:wsp>
+                        <wps:cNvPr id="3" name="Straight Arrow Connector 3"/>
+                        <wps:cNvCnPr/>
+                        <wps:spPr>
+                          <a:xfrm flipH="1">
+                            <a:off x="2628900" y="0"/>
+                            <a:ext cx="409651" cy="175082"/>
+                          </a:xfrm>
+                          <a:prstGeom prst="straightConnector1">
+                            <a:avLst/>
+                          </a:prstGeom>
+                          <a:ln>
+                            <a:tailEnd type="triangle"/>
+                          </a:ln>
+                        </wps:spPr>
+                        <wps:style>
+                          <a:lnRef idx="1">
+                            <a:schemeClr val="accent1"/>
+                          </a:lnRef>
+                          <a:fillRef idx="0">
+                            <a:schemeClr val="accent1"/>
+                          </a:fillRef>
+                          <a:effectRef idx="0">
+                            <a:schemeClr val="accent1"/>
+                          </a:effectRef>
+                          <a:fontRef idx="minor">
+                            <a:schemeClr val="tx1"/>
+                          </a:fontRef>
+                        </wps:style>
+                        <wps:bodyPr/>
+                      </wps:wsp>
+                      <wps:wsp>
+                        <wps:cNvPr id="4" name="Oval 4"/>
+                        <wps:cNvSpPr/>
+                        <wps:spPr>
                           <a:xfrm>
-                            <a:off x="173502" y="0"/>
-                            <a:ext cx="2887980" cy="1701800"/>
+                            <a:off x="0" y="107156"/>
+                            <a:ext cx="2668270" cy="201930"/>
                           </a:xfrm>
-                          <a:prstGeom prst="rect">
+                          <a:prstGeom prst="ellipse">
                             <a:avLst/>
                           </a:prstGeom>
                           <a:noFill/>
                           <a:ln>
-                            <a:noFill/>
+                            <a:solidFill>
+                              <a:schemeClr val="accent6">
+                                <a:lumMod val="50000"/>
+                              </a:schemeClr>
+                            </a:solidFill>
                           </a:ln>
-                        </pic:spPr>
-                      </pic:pic>
-                      <wpg:grpSp>
-                        <wpg:cNvPr id="7" name="Group 7"/>
-                        <wpg:cNvGrpSpPr/>
-                        <wpg:grpSpPr>
-                          <a:xfrm>
-                            <a:off x="0" y="225083"/>
-                            <a:ext cx="3493184" cy="308610"/>
-                            <a:chOff x="0" y="0"/>
-                            <a:chExt cx="3038551" cy="309086"/>
-                          </a:xfrm>
-                        </wpg:grpSpPr>
-                        <wps:wsp>
-                          <wps:cNvPr id="3" name="Straight Arrow Connector 3"/>
-                          <wps:cNvCnPr/>
-                          <wps:spPr>
-                            <a:xfrm flipH="1">
-                              <a:off x="2628900" y="0"/>
-                              <a:ext cx="409651" cy="175082"/>
-                            </a:xfrm>
-                            <a:prstGeom prst="straightConnector1">
-                              <a:avLst/>
-                            </a:prstGeom>
-                            <a:ln>
-                              <a:tailEnd type="triangle"/>
-                            </a:ln>
-                          </wps:spPr>
-                          <wps:style>
-                            <a:lnRef idx="1">
-                              <a:schemeClr val="accent1"/>
-                            </a:lnRef>
-                            <a:fillRef idx="0">
-                              <a:schemeClr val="accent1"/>
-                            </a:fillRef>
-                            <a:effectRef idx="0">
-                              <a:schemeClr val="accent1"/>
-                            </a:effectRef>
-                            <a:fontRef idx="minor">
-                              <a:schemeClr val="tx1"/>
-                            </a:fontRef>
-                          </wps:style>
-                          <wps:bodyPr/>
-                        </wps:wsp>
-                        <wps:wsp>
-                          <wps:cNvPr id="4" name="Oval 4"/>
-                          <wps:cNvSpPr/>
-                          <wps:spPr>
-                            <a:xfrm>
-                              <a:off x="0" y="107156"/>
-                              <a:ext cx="2668270" cy="201930"/>
-                            </a:xfrm>
-                            <a:prstGeom prst="ellipse">
-                              <a:avLst/>
-                            </a:prstGeom>
-                            <a:noFill/>
-                            <a:ln>
-                              <a:solidFill>
-                                <a:schemeClr val="accent6">
-                                  <a:lumMod val="50000"/>
-                                </a:schemeClr>
-                              </a:solidFill>
-                            </a:ln>
-                          </wps:spPr>
-                          <wps:style>
-                            <a:lnRef idx="2">
-                              <a:schemeClr val="accent1">
-                                <a:shade val="50000"/>
-                              </a:schemeClr>
-                            </a:lnRef>
-                            <a:fillRef idx="1">
-                              <a:schemeClr val="accent1"/>
-                            </a:fillRef>
-                            <a:effectRef idx="0">
-                              <a:schemeClr val="accent1"/>
-                            </a:effectRef>
-                            <a:fontRef idx="minor">
-                              <a:schemeClr val="lt1"/>
-                            </a:fontRef>
-                          </wps:style>
-                          <wps:bodyPr rot="0" spcFirstLastPara="0" vertOverflow="overflow" horzOverflow="overflow" vert="horz" wrap="square" lIns="91440" tIns="45720" rIns="91440" bIns="45720" numCol="1" spcCol="0" rtlCol="0" fromWordArt="0" anchor="ctr" anchorCtr="0" forceAA="0" compatLnSpc="1">
-                            <a:prstTxWarp prst="textNoShape">
-                              <a:avLst/>
-                            </a:prstTxWarp>
-                            <a:noAutofit/>
-                          </wps:bodyPr>
-                        </wps:wsp>
-                      </wpg:grpSp>
+                        </wps:spPr>
+                        <wps:style>
+                          <a:lnRef idx="2">
+                            <a:schemeClr val="accent1">
+                              <a:shade val="50000"/>
+                            </a:schemeClr>
+                          </a:lnRef>
+                          <a:fillRef idx="1">
+                            <a:schemeClr val="accent1"/>
+                          </a:fillRef>
+                          <a:effectRef idx="0">
+                            <a:schemeClr val="accent1"/>
+                          </a:effectRef>
+                          <a:fontRef idx="minor">
+                            <a:schemeClr val="lt1"/>
+                          </a:fontRef>
+                        </wps:style>
+                        <wps:bodyPr rot="0" spcFirstLastPara="0" vertOverflow="overflow" horzOverflow="overflow" vert="horz" wrap="square" lIns="91440" tIns="45720" rIns="91440" bIns="45720" numCol="1" spcCol="0" rtlCol="0" fromWordArt="0" anchor="ctr" anchorCtr="0" forceAA="0" compatLnSpc="1">
+                          <a:prstTxWarp prst="textNoShape">
+                            <a:avLst/>
+                          </a:prstTxWarp>
+                          <a:noAutofit/>
+                        </wps:bodyPr>
+                      </wps:wsp>
                     </wpg:wgp>
                   </a:graphicData>
                 </a:graphic>
@@ -614,119 +703,22 @@
           </mc:Choice>
           <mc:Fallback>
             <w:pict>
-              <v:group w14:anchorId="32B73FC9" id="Group 11" o:spid="_x0000_s1026" style="position:absolute;margin-left:255.3pt;margin-top:22.5pt;width:275.05pt;height:134pt;z-index:251670528" coordsize="34931,17018" o:gfxdata="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">
-                <v:shapetype id="_x0000_t75" coordsize="21600,21600" o:spt="75" o:preferrelative="t" path="m@4@5l@4@11@9@11@9@5xe" filled="f" stroked="f">
+              <v:group w14:anchorId="414F1859" id="Group 7" o:spid="_x0000_s1026" style="position:absolute;margin-left:255.45pt;margin-top:13.85pt;width:275.05pt;height:24.3pt;z-index:251670528" coordsize="30385,3090" o:gfxdata="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">
+                <v:shapetype id="_x0000_t32" coordsize="21600,21600" o:spt="32" o:oned="t" path="m,l21600,21600e" filled="f">
+                  <v:path arrowok="t" fillok="f" o:connecttype="none"/>
+                  <o:lock v:ext="edit" shapetype="t"/>
+                </v:shapetype>
+                <v:shape id="Straight Arrow Connector 3" o:spid="_x0000_s1027" type="#_x0000_t32" style="position:absolute;left:26289;width:4096;height:1750;flip:x;visibility:visible;mso-wrap-style:square" o:connectortype="straight" o:gfxdata="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" strokecolor="#5b9bd5 [3204]" strokeweight=".5pt">
+                  <v:stroke endarrow="block" joinstyle="miter"/>
+                </v:shape>
+                <v:oval id="Oval 4" o:spid="_x0000_s1028" style="position:absolute;top:1071;width:26682;height:2019;visibility:visible;mso-wrap-style:square;v-text-anchor:middle" o:gfxdata="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" filled="f" strokecolor="#375623 [1609]" strokeweight="1pt">
                   <v:stroke joinstyle="miter"/>
-                  <v:formulas>
-                    <v:f eqn="if lineDrawn pixelLineWidth 0"/>
-                    <v:f eqn="sum @0 1 0"/>
-                    <v:f eqn="sum 0 0 @1"/>
-                    <v:f eqn="prod @2 1 2"/>
-                    <v:f eqn="prod @3 21600 pixelWidth"/>
-                    <v:f eqn="prod @3 21600 pixelHeight"/>
-                    <v:f eqn="sum @0 0 1"/>
-                    <v:f eqn="prod @6 1 2"/>
-                    <v:f eqn="prod @7 21600 pixelWidth"/>
-                    <v:f eqn="sum @8 21600 0"/>
-                    <v:f eqn="prod @7 21600 pixelHeight"/>
-                    <v:f eqn="sum @10 21600 0"/>
-                  </v:formulas>
-                  <v:path o:extrusionok="f" gradientshapeok="t" o:connecttype="rect"/>
-                  <o:lock v:ext="edit" aspectratio="t"/>
-                </v:shapetype>
-                <v:shape id="Picture 9" o:spid="_x0000_s1027" type="#_x0000_t75" style="position:absolute;left:1735;width:28879;height:17018;visibility:visible;mso-wrap-style:square" o:gfxdata="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">
-                  <v:imagedata r:id="rId9" o:title=""/>
-                  <v:path arrowok="t"/>
-                </v:shape>
-                <v:group id="Group 7" o:spid="_x0000_s1028" style="position:absolute;top:2250;width:34931;height:3086" coordsize="30385,3090" o:gfxdata="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">
-                  <v:shapetype id="_x0000_t32" coordsize="21600,21600" o:spt="32" o:oned="t" path="m,l21600,21600e" filled="f">
-                    <v:path arrowok="t" fillok="f" o:connecttype="none"/>
-                    <o:lock v:ext="edit" shapetype="t"/>
-                  </v:shapetype>
-                  <v:shape id="Straight Arrow Connector 3" o:spid="_x0000_s1029" type="#_x0000_t32" style="position:absolute;left:26289;width:4096;height:1750;flip:x;visibility:visible;mso-wrap-style:square" o:connectortype="straight" o:gfxdata="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" strokecolor="#5b9bd5 [3204]" strokeweight=".5pt">
-                    <v:stroke endarrow="block" joinstyle="miter"/>
-                  </v:shape>
-                  <v:oval id="Oval 4" o:spid="_x0000_s1030" style="position:absolute;top:1071;width:26682;height:2019;visibility:visible;mso-wrap-style:square;v-text-anchor:middle" o:gfxdata="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" filled="f" strokecolor="#375623 [1609]" strokeweight="1pt">
-                    <v:stroke joinstyle="miter"/>
-                  </v:oval>
-                </v:group>
+                </v:oval>
               </v:group>
             </w:pict>
           </mc:Fallback>
         </mc:AlternateContent>
       </w:r>
-      <w:r>
-        <w:tab/>
-      </w:r>
-      <w:r>
-        <w:rPr>
-          <w:b/>
-          <w:color w:val="538135" w:themeColor="accent6" w:themeShade="BF"/>
-          <w:sz w:val="28"/>
-          <w:szCs w:val="28"/>
-        </w:rPr>
-        <w:t>+</w:t>
-      </w:r>
-      <w:r>
-        <w:rPr>
-          <w:b/>
-          <w:color w:val="538135" w:themeColor="accent6" w:themeShade="BF"/>
-          <w:sz w:val="28"/>
-          <w:szCs w:val="28"/>
-        </w:rPr>
-        <w:t>10</w:t>
-      </w:r>
-      <w:r>
-        <w:rPr>
-          <w:b/>
-          <w:color w:val="538135" w:themeColor="accent6" w:themeShade="BF"/>
-          <w:sz w:val="28"/>
-          <w:szCs w:val="28"/>
-        </w:rPr>
-        <w:t xml:space="preserve"> lbs </w:t>
-      </w:r>
-      <w:r>
-        <w:rPr>
-          <w:b/>
-          <w:sz w:val="28"/>
-          <w:szCs w:val="28"/>
-        </w:rPr>
-        <w:t xml:space="preserve">/ </w:t>
-      </w:r>
-      <w:r>
-        <w:rPr>
-          <w:b/>
-          <w:color w:val="FF0000"/>
-          <w:sz w:val="28"/>
-          <w:szCs w:val="28"/>
-        </w:rPr>
-        <w:t>-1</w:t>
-      </w:r>
-      <w:r>
-        <w:rPr>
-          <w:b/>
-          <w:color w:val="FF0000"/>
-          <w:sz w:val="28"/>
-          <w:szCs w:val="28"/>
-        </w:rPr>
-        <w:t>6</w:t>
-      </w:r>
-      <w:r>
-        <w:rPr>
-          <w:b/>
-          <w:color w:val="FF0000"/>
-          <w:sz w:val="28"/>
-          <w:szCs w:val="28"/>
-        </w:rPr>
-        <w:t xml:space="preserve"> lbs</w:t>
-      </w:r>
-    </w:p>
-    <w:p>
-      <w:pPr>
-        <w:tabs>
-          <w:tab w:val="left" w:pos="2880"/>
-        </w:tabs>
-      </w:pPr>
       <w:r>
         <w:rPr>
           <w:b/>
@@ -906,7 +898,7 @@
         <mc:AlternateContent>
           <mc:Choice Requires="wps">
             <w:drawing>
-              <wp:anchor distT="45720" distB="45720" distL="114300" distR="114300" simplePos="0" relativeHeight="251656192" behindDoc="0" locked="0" layoutInCell="1" allowOverlap="1">
+              <wp:anchor distT="45720" distB="45720" distL="114300" distR="114300" simplePos="0" relativeHeight="251654144" behindDoc="0" locked="0" layoutInCell="1" allowOverlap="1">
                 <wp:simplePos x="0" y="0"/>
                 <wp:positionH relativeFrom="column">
                   <wp:posOffset>4313583</wp:posOffset>
@@ -994,7 +986,7 @@
                 <v:stroke joinstyle="miter"/>
                 <v:path gradientshapeok="t" o:connecttype="rect"/>
               </v:shapetype>
-              <v:shape id="Text Box 2" o:spid="_x0000_s1026" type="#_x0000_t202" style="position:absolute;left:0;text-align:left;margin-left:339.65pt;margin-top:11.9pt;width:174.7pt;height:110.6pt;z-index:251656192;visibility:visible;mso-wrap-style:square;mso-width-percent:0;mso-height-percent:200;mso-wrap-distance-left:9pt;mso-wrap-distance-top:3.6pt;mso-wrap-distance-right:9pt;mso-wrap-distance-bottom:3.6pt;mso-position-horizontal:absolute;mso-position-horizontal-relative:text;mso-position-vertical:absolute;mso-position-vertical-relative:text;mso-width-percent:0;mso-height-percent:200;mso-width-relative:margin;mso-height-relative:margin;v-text-anchor:top" o:gfxdata="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" stroked="f">
+              <v:shape id="Text Box 2" o:spid="_x0000_s1026" type="#_x0000_t202" style="position:absolute;left:0;text-align:left;margin-left:339.65pt;margin-top:11.9pt;width:174.7pt;height:110.6pt;z-index:251654144;visibility:visible;mso-wrap-style:square;mso-width-percent:0;mso-height-percent:200;mso-wrap-distance-left:9pt;mso-wrap-distance-top:3.6pt;mso-wrap-distance-right:9pt;mso-wrap-distance-bottom:3.6pt;mso-position-horizontal:absolute;mso-position-horizontal-relative:text;mso-position-vertical:absolute;mso-position-vertical-relative:text;mso-width-percent:0;mso-height-percent:200;mso-width-relative:margin;mso-height-relative:margin;v-text-anchor:top" o:gfxdata="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" stroked="f">
                 <v:textbox style="mso-fit-shape-to-text:t">
                   <w:txbxContent>
                     <w:p>
@@ -1313,8 +1305,15 @@
           <w:tab w:val="left" w:pos="9729"/>
           <w:tab w:val="right" w:pos="10800"/>
         </w:tabs>
+      </w:pPr>
+    </w:p>
+    <w:p>
+      <w:pPr>
+        <w:tabs>
+          <w:tab w:val="center" w:pos="5400"/>
+        </w:tabs>
         <w:sectPr>
-          <w:footerReference w:type="default" r:id="rId10"/>
+          <w:footerReference w:type="default" r:id="rId9"/>
           <w:pgSz w:w="12240" w:h="15840"/>
           <w:pgMar w:top="720" w:right="720" w:bottom="720" w:left="720" w:header="720" w:footer="720" w:gutter="0"/>
           <w:cols w:space="720"/>
@@ -1372,49 +1371,9 @@
         <w:t>&lt;open&gt;</w:t>
       </w:r>
     </w:p>
-    <w:bookmarkStart w:id="0" w:name="_GoBack"/>
-    <w:bookmarkStart w:id="1" w:name="_MON_1542624640"/>
-    <w:bookmarkEnd w:id="1"/>
-    <w:p>
-      <w:pPr>
-        <w:ind w:firstLine="720"/>
+    <w:p>
+      <w:pPr>
         <w:jc w:val="center"/>
-      </w:pPr>
-      <w:r>
-        <w:object w:dxaOrig="12581" w:dyaOrig="5723">
-          <v:shapetype id="_x0000_t75" coordsize="21600,21600" o:spt="75" o:preferrelative="t" path="m@4@5l@4@11@9@11@9@5xe" filled="f" stroked="f">
-            <v:stroke joinstyle="miter"/>
-            <v:formulas>
-              <v:f eqn="if lineDrawn pixelLineWidth 0"/>
-              <v:f eqn="sum @0 1 0"/>
-              <v:f eqn="sum 0 0 @1"/>
-              <v:f eqn="prod @2 1 2"/>
-              <v:f eqn="prod @3 21600 pixelWidth"/>
-              <v:f eqn="prod @3 21600 pixelHeight"/>
-              <v:f eqn="sum @0 0 1"/>
-              <v:f eqn="prod @6 1 2"/>
-              <v:f eqn="prod @7 21600 pixelWidth"/>
-              <v:f eqn="sum @8 21600 0"/>
-              <v:f eqn="prod @7 21600 pixelHeight"/>
-              <v:f eqn="sum @10 21600 0"/>
-            </v:formulas>
-            <v:path o:extrusionok="f" gradientshapeok="t" o:connecttype="rect"/>
-            <o:lock v:ext="edit" aspectratio="t"/>
-          </v:shapetype>
-          <v:shape id="_x0000_i1032" type="#_x0000_t75" style="width:521.5pt;height:237.2pt" o:ole="">
-            <v:imagedata r:id="rId11" o:title=""/>
-          </v:shape>
-          <o:OLEObject Type="Embed" ProgID="Excel.Sheet.8" ShapeID="_x0000_i1032" DrawAspect="Content" ObjectID="_1545064277" r:id="rId12"/>
-        </w:object>
-      </w:r>
-      <w:bookmarkEnd w:id="0"/>
-    </w:p>
-    <w:p>
-      <w:pPr>
-        <w:spacing w:after="0" w:line="240" w:lineRule="auto"/>
-        <w:rPr>
-          <w:b/>
-        </w:rPr>
       </w:pPr>
       <w:r>
         <w:rPr>
@@ -1426,10 +1385,10 @@
               <wp:anchor distT="45720" distB="45720" distL="114300" distR="114300" simplePos="0" relativeHeight="251672576" behindDoc="0" locked="0" layoutInCell="1" allowOverlap="1" wp14:anchorId="1E5D7842" wp14:editId="02DB5020">
                 <wp:simplePos x="0" y="0"/>
                 <wp:positionH relativeFrom="column">
-                  <wp:posOffset>5402126</wp:posOffset>
+                  <wp:posOffset>4039676</wp:posOffset>
                 </wp:positionH>
                 <wp:positionV relativeFrom="paragraph">
-                  <wp:posOffset>96701</wp:posOffset>
+                  <wp:posOffset>3382152</wp:posOffset>
                 </wp:positionV>
                 <wp:extent cx="2859405" cy="1404620"/>
                 <wp:effectExtent l="0" t="0" r="0" b="0"/>
@@ -1555,11 +1514,7 @@
           </mc:Choice>
           <mc:Fallback>
             <w:pict>
-              <v:shapetype w14:anchorId="1E5D7842" id="_x0000_t202" coordsize="21600,21600" o:spt="202" path="m,l,21600r21600,l21600,xe">
-                <v:stroke joinstyle="miter"/>
-                <v:path gradientshapeok="t" o:connecttype="rect"/>
-              </v:shapetype>
-              <v:shape id="_x0000_s1027" type="#_x0000_t202" style="position:absolute;margin-left:425.35pt;margin-top:7.6pt;width:225.15pt;height:110.6pt;z-index:251672576;visibility:visible;mso-wrap-style:square;mso-width-percent:0;mso-height-percent:200;mso-wrap-distance-left:9pt;mso-wrap-distance-top:3.6pt;mso-wrap-distance-right:9pt;mso-wrap-distance-bottom:3.6pt;mso-position-horizontal:absolute;mso-position-horizontal-relative:text;mso-position-vertical:absolute;mso-position-vertical-relative:text;mso-width-percent:0;mso-height-percent:200;mso-width-relative:margin;mso-height-relative:margin;v-text-anchor:top" o:gfxdata="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" stroked="f">
+              <v:shape w14:anchorId="1E5D7842" id="_x0000_s1027" type="#_x0000_t202" style="position:absolute;left:0;text-align:left;margin-left:318.1pt;margin-top:266.3pt;width:225.15pt;height:110.6pt;z-index:251672576;visibility:visible;mso-wrap-style:square;mso-width-percent:0;mso-height-percent:200;mso-wrap-distance-left:9pt;mso-wrap-distance-top:3.6pt;mso-wrap-distance-right:9pt;mso-wrap-distance-bottom:3.6pt;mso-position-horizontal:absolute;mso-position-horizontal-relative:text;mso-position-vertical:absolute;mso-position-vertical-relative:text;mso-width-percent:0;mso-height-percent:200;mso-width-relative:margin;mso-height-relative:margin;v-text-anchor:top" o:gfxdata="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" stroked="f">
                 <v:textbox style="mso-fit-shape-to-text:t">
                   <w:txbxContent>
                     <w:p>
@@ -1641,6 +1596,43 @@
           </mc:Fallback>
         </mc:AlternateContent>
       </w:r>
+      <w:bookmarkStart w:id="0" w:name="_MON_1542624640"/>
+      <w:bookmarkEnd w:id="0"/>
+      <w:r>
+        <w:object w:dxaOrig="12581" w:dyaOrig="8409">
+          <v:shapetype id="_x0000_t75" coordsize="21600,21600" o:spt="75" o:preferrelative="t" path="m@4@5l@4@11@9@11@9@5xe" filled="f" stroked="f">
+            <v:stroke joinstyle="miter"/>
+            <v:formulas>
+              <v:f eqn="if lineDrawn pixelLineWidth 0"/>
+              <v:f eqn="sum @0 1 0"/>
+              <v:f eqn="sum 0 0 @1"/>
+              <v:f eqn="prod @2 1 2"/>
+              <v:f eqn="prod @3 21600 pixelWidth"/>
+              <v:f eqn="prod @3 21600 pixelHeight"/>
+              <v:f eqn="sum @0 0 1"/>
+              <v:f eqn="prod @6 1 2"/>
+              <v:f eqn="prod @7 21600 pixelWidth"/>
+              <v:f eqn="sum @8 21600 0"/>
+              <v:f eqn="prod @7 21600 pixelHeight"/>
+              <v:f eqn="sum @10 21600 0"/>
+            </v:formulas>
+            <v:path o:extrusionok="f" gradientshapeok="t" o:connecttype="rect"/>
+            <o:lock v:ext="edit" aspectratio="t"/>
+          </v:shapetype>
+          <v:shape id="_x0000_i1025" type="#_x0000_t75" style="width:521.35pt;height:348.45pt" o:ole="">
+            <v:imagedata r:id="rId10" o:title=""/>
+          </v:shape>
+          <o:OLEObject Type="Embed" ProgID="Excel.Sheet.8" ShapeID="_x0000_i1025" DrawAspect="Content" ObjectID="_1545111917" r:id="rId11"/>
+        </w:object>
+      </w:r>
+    </w:p>
+    <w:p>
+      <w:pPr>
+        <w:spacing w:after="0" w:line="240" w:lineRule="auto"/>
+        <w:rPr>
+          <w:b/>
+        </w:rPr>
+      </w:pPr>
       <w:r>
         <w:rPr>
           <w:b/>
@@ -2010,7 +2002,7 @@
     <w:p>
       <w:pPr>
         <w:sectPr>
-          <w:pgSz w:w="15840" w:h="12240" w:orient="landscape"/>
+          <w:pgSz w:w="12240" w:h="15840"/>
           <w:pgMar w:top="720" w:right="720" w:bottom="720" w:left="720" w:header="720" w:footer="720" w:gutter="0"/>
           <w:cols w:space="720"/>
           <w:docGrid w:linePitch="360"/>
@@ -2060,8 +2052,8 @@
         <w:sym w:font="Wingdings" w:char="F04A"/>
       </w:r>
     </w:p>
-    <w:bookmarkStart w:id="2" w:name="_MON_1544611722"/>
-    <w:bookmarkEnd w:id="2"/>
+    <w:bookmarkStart w:id="1" w:name="_MON_1544611722"/>
+    <w:bookmarkEnd w:id="1"/>
     <w:p>
       <w:pPr>
         <w:jc w:val="center"/>
@@ -2078,10 +2070,10 @@
           <w:szCs w:val="36"/>
         </w:rPr>
         <w:object w:dxaOrig="3099" w:dyaOrig="1820">
-          <v:shape id="_x0000_i1026" type="#_x0000_t75" style="width:133.4pt;height:78.1pt" o:ole="">
-            <v:imagedata r:id="rId13" o:title=""/>
+          <v:shape id="_x0000_i1026" type="#_x0000_t75" style="width:133.5pt;height:78.3pt" o:ole="">
+            <v:imagedata r:id="rId12" o:title=""/>
           </v:shape>
-          <o:OLEObject Type="Embed" ProgID="Excel.Sheet.8" ShapeID="_x0000_i1026" DrawAspect="Content" ObjectID="_1545064278" r:id="rId14"/>
+          <o:OLEObject Type="Embed" ProgID="Excel.Sheet.8" ShapeID="_x0000_i1026" DrawAspect="Content" ObjectID="_1545111918" r:id="rId13"/>
         </w:object>
       </w:r>
       <w:r>
@@ -2093,8 +2085,8 @@
         <w:tab/>
         <w:t xml:space="preserve">      </w:t>
       </w:r>
-      <w:bookmarkStart w:id="3" w:name="_MON_1542390240"/>
-      <w:bookmarkEnd w:id="3"/>
+      <w:bookmarkStart w:id="2" w:name="_MON_1542390240"/>
+      <w:bookmarkEnd w:id="2"/>
       <w:r>
         <w:rPr>
           <w:b/>
@@ -2102,15 +2094,15 @@
           <w:szCs w:val="36"/>
         </w:rPr>
         <w:object w:dxaOrig="9338" w:dyaOrig="2125">
-          <v:shape id="_x0000_i1027" type="#_x0000_t75" style="width:347.35pt;height:78.75pt" o:ole="">
-            <v:imagedata r:id="rId15" o:title=""/>
+          <v:shape id="_x0000_i1027" type="#_x0000_t75" style="width:347.4pt;height:78.85pt" o:ole="">
+            <v:imagedata r:id="rId14" o:title=""/>
           </v:shape>
-          <o:OLEObject Type="Embed" ProgID="Excel.Sheet.8" ShapeID="_x0000_i1027" DrawAspect="Content" ObjectID="_1545064279" r:id="rId16"/>
+          <o:OLEObject Type="Embed" ProgID="Excel.Sheet.8" ShapeID="_x0000_i1027" DrawAspect="Content" ObjectID="_1545111919" r:id="rId15"/>
         </w:object>
       </w:r>
     </w:p>
-    <w:bookmarkStart w:id="4" w:name="_MON_1542529654"/>
-    <w:bookmarkEnd w:id="4"/>
+    <w:bookmarkStart w:id="3" w:name="_MON_1542529654"/>
+    <w:bookmarkEnd w:id="3"/>
     <w:p>
       <w:pPr>
         <w:jc w:val="center"/>
@@ -2127,10 +2119,10 @@
           <w:szCs w:val="36"/>
         </w:rPr>
         <w:object w:dxaOrig="17024" w:dyaOrig="10548">
-          <v:shape id="_x0000_i1028" type="#_x0000_t75" style="width:532pt;height:330.7pt" o:ole="">
-            <v:imagedata r:id="rId17" o:title=""/>
+          <v:shape id="_x0000_i1028" type="#_x0000_t75" style="width:531.85pt;height:330.55pt" o:ole="">
+            <v:imagedata r:id="rId16" o:title=""/>
           </v:shape>
-          <o:OLEObject Type="Embed" ProgID="Excel.Sheet.8" ShapeID="_x0000_i1028" DrawAspect="Content" ObjectID="_1545064280" r:id="rId18"/>
+          <o:OLEObject Type="Embed" ProgID="Excel.Sheet.8" ShapeID="_x0000_i1028" DrawAspect="Content" ObjectID="_1545111920" r:id="rId17"/>
         </w:object>
       </w:r>
     </w:p>
@@ -2640,7 +2632,7 @@
       <w:r>
         <w:tab/>
       </w:r>
-      <w:hyperlink r:id="rId19" w:history="1">
+      <w:hyperlink r:id="rId18" w:history="1">
         <w:r>
           <w:rPr>
             <w:rStyle w:val="Hyperlink"/>
@@ -2657,7 +2649,7 @@
       <w:r>
         <w:tab/>
       </w:r>
-      <w:hyperlink r:id="rId20" w:history="1">
+      <w:hyperlink r:id="rId19" w:history="1">
         <w:r>
           <w:rPr>
             <w:rStyle w:val="Hyperlink"/>
@@ -2674,7 +2666,7 @@
       <w:r>
         <w:tab/>
       </w:r>
-      <w:hyperlink r:id="rId21" w:history="1">
+      <w:hyperlink r:id="rId20" w:history="1">
         <w:r>
           <w:rPr>
             <w:rStyle w:val="Hyperlink"/>
@@ -2690,7 +2682,7 @@
       <w:r>
         <w:tab/>
       </w:r>
-      <w:hyperlink r:id="rId22" w:anchor="gender=male&amp;yr=31&amp;cm=177.8&amp;kg=81.6&amp;bfp=15&amp;goal=lose&amp;goal_kg=80.3&amp;lose_speed=recommended&amp;formula=bfp&amp;units=imperial&amp;exercise=very" w:history="1">
+      <w:hyperlink r:id="rId21" w:anchor="gender=male&amp;yr=31&amp;cm=177.8&amp;kg=81.6&amp;bfp=15&amp;goal=lose&amp;goal_kg=80.3&amp;lose_speed=recommended&amp;formula=bfp&amp;units=imperial&amp;exercise=very" w:history="1">
         <w:r>
           <w:rPr>
             <w:rStyle w:val="Hyperlink"/>
@@ -2710,7 +2702,7 @@
       <w:r>
         <w:tab/>
       </w:r>
-      <w:hyperlink r:id="rId23" w:history="1">
+      <w:hyperlink r:id="rId22" w:history="1">
         <w:r>
           <w:rPr>
             <w:rStyle w:val="Hyperlink"/>
@@ -2808,7 +2800,7 @@
       <w:r>
         <w:t xml:space="preserve"> (</w:t>
       </w:r>
-      <w:hyperlink r:id="rId24" w:history="1">
+      <w:hyperlink r:id="rId23" w:history="1">
         <w:r>
           <w:rPr>
             <w:rStyle w:val="Hyperlink"/>
@@ -2852,7 +2844,7 @@
         <mc:AlternateContent>
           <mc:Choice Requires="wps">
             <w:drawing>
-              <wp:anchor distT="0" distB="0" distL="114300" distR="114300" simplePos="0" relativeHeight="251663360" behindDoc="1" locked="0" layoutInCell="1" allowOverlap="1">
+              <wp:anchor distT="0" distB="0" distL="114300" distR="114300" simplePos="0" relativeHeight="251661312" behindDoc="1" locked="0" layoutInCell="1" allowOverlap="1">
                 <wp:simplePos x="0" y="0"/>
                 <wp:positionH relativeFrom="column">
                   <wp:posOffset>-121285</wp:posOffset>
@@ -2924,7 +2916,7 @@
           </mc:Choice>
           <mc:Fallback>
             <w:pict>
-              <v:roundrect w14:anchorId="7CC4134C" id="Rectangle: Rounded Corners 1" o:spid="_x0000_s1026" style="position:absolute;margin-left:-9.55pt;margin-top:65.1pt;width:548.55pt;height:33.25pt;z-index:-251653120;visibility:visible;mso-wrap-style:square;mso-height-percent:0;mso-wrap-distance-left:9pt;mso-wrap-distance-top:0;mso-wrap-distance-right:9pt;mso-wrap-distance-bottom:0;mso-position-horizontal:absolute;mso-position-horizontal-relative:text;mso-position-vertical:absolute;mso-position-vertical-relative:text;mso-height-percent:0;mso-height-relative:margin;v-text-anchor:middle" arcsize="10923f" o:gfxdata="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" fillcolor="#d9e2f3 [664]" strokecolor="#7f7f7f [1612]" strokeweight="1pt">
+              <v:roundrect w14:anchorId="7DE56600" id="Rectangle: Rounded Corners 1" o:spid="_x0000_s1026" style="position:absolute;margin-left:-9.55pt;margin-top:65.1pt;width:548.55pt;height:33.25pt;z-index:-251655168;visibility:visible;mso-wrap-style:square;mso-height-percent:0;mso-wrap-distance-left:9pt;mso-wrap-distance-top:0;mso-wrap-distance-right:9pt;mso-wrap-distance-bottom:0;mso-position-horizontal:absolute;mso-position-horizontal-relative:text;mso-position-vertical:absolute;mso-position-vertical-relative:text;mso-height-percent:0;mso-height-relative:margin;v-text-anchor:middle" arcsize="10923f" o:gfxdata="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" fillcolor="#d9e2f3 [664]" strokecolor="#7f7f7f [1612]" strokeweight="1pt">
                 <v:stroke joinstyle="miter"/>
               </v:roundrect>
             </w:pict>
@@ -3333,7 +3325,7 @@
                     <pic:cNvPicPr/>
                   </pic:nvPicPr>
                   <pic:blipFill rotWithShape="1">
-                    <a:blip r:embed="rId25" cstate="print">
+                    <a:blip r:embed="rId24" cstate="print">
                       <a:extLst>
                         <a:ext uri="{28A0092B-C50C-407E-A947-70E740481C1C}">
                           <a14:useLocalDpi xmlns:a14="http://schemas.microsoft.com/office/drawing/2010/main" val="0"/>
@@ -3393,7 +3385,12 @@
     </w:p>
     <w:p>
       <w:r>
-        <w:t>I have been at the pace of 1 pound per week for the past month, this appears quite achievable!</w:t>
+        <w:t>I have been at the pace of 1 poun</w:t>
+      </w:r>
+      <w:bookmarkStart w:id="4" w:name="_GoBack"/>
+      <w:bookmarkEnd w:id="4"/>
+      <w:r>
+        <w:t>d per week for the past month, this appears quite achievable!</w:t>
       </w:r>
     </w:p>
     <w:sectPr>
@@ -3460,7 +3457,7 @@
       <w:rPr>
         <w:noProof/>
       </w:rPr>
-      <w:t>2</w:t>
+      <w:t>6</w:t>
     </w:r>
     <w:r>
       <w:fldChar w:fldCharType="end"/>
@@ -3468,14 +3465,27 @@
     <w:r>
       <w:t xml:space="preserve"> of </w:t>
     </w:r>
-    <w:fldSimple w:instr=" NUMPAGES   \* MERGEFORMAT ">
-      <w:r>
-        <w:rPr>
-          <w:noProof/>
-        </w:rPr>
-        <w:t>6</w:t>
-      </w:r>
-    </w:fldSimple>
+    <w:r>
+      <w:fldChar w:fldCharType="begin"/>
+    </w:r>
+    <w:r>
+      <w:instrText xml:space="preserve"> NUMPAGES   \* MERGEFORMAT </w:instrText>
+    </w:r>
+    <w:r>
+      <w:fldChar w:fldCharType="separate"/>
+    </w:r>
+    <w:r>
+      <w:rPr>
+        <w:noProof/>
+      </w:rPr>
+      <w:t>6</w:t>
+    </w:r>
+    <w:r>
+      <w:rPr>
+        <w:noProof/>
+      </w:rPr>
+      <w:fldChar w:fldCharType="end"/>
+    </w:r>
     <w:r>
       <w:ptab w:relativeTo="margin" w:alignment="right" w:leader="none"/>
     </w:r>
@@ -3485,11 +3495,21 @@
     <w:r>
       <w:t xml:space="preserve">Revision </w:t>
     </w:r>
-    <w:fldSimple w:instr=" DOCPROPERTY  &quot;Revision Number&quot;  \* MERGEFORMAT ">
-      <w:r>
-        <w:t>3.2</w:t>
-      </w:r>
-    </w:fldSimple>
+    <w:r>
+      <w:fldChar w:fldCharType="begin"/>
+    </w:r>
+    <w:r>
+      <w:instrText xml:space="preserve"> DOCPROPERTY  "Revision Number"  \* MERGEFORMAT </w:instrText>
+    </w:r>
+    <w:r>
+      <w:fldChar w:fldCharType="separate"/>
+    </w:r>
+    <w:r>
+      <w:t>3.3</w:t>
+    </w:r>
+    <w:r>
+      <w:fldChar w:fldCharType="end"/>
+    </w:r>
   </w:p>
 </w:ftr>
 </file>
@@ -6181,7 +6201,7 @@
 </file>
 
 <file path=customXml/itemProps1.xml><?xml version="1.0" encoding="utf-8"?>
-<ds:datastoreItem xmlns:ds="http://schemas.openxmlformats.org/officeDocument/2006/customXml" ds:itemID="{1A5809CB-7A5E-42DD-A7F8-B22429410AEA}">
+<ds:datastoreItem xmlns:ds="http://schemas.openxmlformats.org/officeDocument/2006/customXml" ds:itemID="{BCFE10DE-F87E-4396-AA2E-F4F55A3A8181}">
   <ds:schemaRefs>
     <ds:schemaRef ds:uri="http://schemas.openxmlformats.org/officeDocument/2006/bibliography"/>
   </ds:schemaRefs>

</xml_diff>

<commit_message>
(+)    Anterior Day II addition, in progress. won't publish until        more content is generated
</commit_message>
<xml_diff>
--- a/Suppl/Emerald Fitness - Jan Plan.docx
+++ b/Suppl/Emerald Fitness - Jan Plan.docx
@@ -28,11 +28,21 @@
         <w:tab/>
         <w:t>(</w:t>
       </w:r>
-      <w:fldSimple w:instr=" DOCPROPERTY  &quot;Revision Date&quot;  \* MERGEFORMAT ">
-        <w:r>
-          <w:t>1/5/17</w:t>
-        </w:r>
-      </w:fldSimple>
+      <w:r>
+        <w:fldChar w:fldCharType="begin"/>
+      </w:r>
+      <w:r>
+        <w:instrText xml:space="preserve"> DOCPROPERTY  "Revision Date"  \* MERGEFORMAT </w:instrText>
+      </w:r>
+      <w:r>
+        <w:fldChar w:fldCharType="separate"/>
+      </w:r>
+      <w:r>
+        <w:t>1/5/17</w:t>
+      </w:r>
+      <w:r>
+        <w:fldChar w:fldCharType="end"/>
+      </w:r>
       <w:r>
         <w:t>)</w:t>
       </w:r>
@@ -1482,6 +1492,19 @@
                               <w:spacing w:after="0" w:line="240" w:lineRule="auto"/>
                             </w:pPr>
                             <w:r>
+                              <w:t>Achieve (1) Pull-Up</w:t>
+                            </w:r>
+                          </w:p>
+                          <w:p>
+                            <w:pPr>
+                              <w:pStyle w:val="ListParagraph"/>
+                              <w:numPr>
+                                <w:ilvl w:val="0"/>
+                                <w:numId w:val="16"/>
+                              </w:numPr>
+                              <w:spacing w:after="0" w:line="240" w:lineRule="auto"/>
+                            </w:pPr>
+                            <w:r>
                               <w:t>Torso fitness &amp; aesthetic</w:t>
                             </w:r>
                           </w:p>
@@ -1514,7 +1537,11 @@
           </mc:Choice>
           <mc:Fallback>
             <w:pict>
-              <v:shape w14:anchorId="1E5D7842" id="_x0000_s1027" type="#_x0000_t202" style="position:absolute;left:0;text-align:left;margin-left:318.1pt;margin-top:266.3pt;width:225.15pt;height:110.6pt;z-index:251672576;visibility:visible;mso-wrap-style:square;mso-width-percent:0;mso-height-percent:200;mso-wrap-distance-left:9pt;mso-wrap-distance-top:3.6pt;mso-wrap-distance-right:9pt;mso-wrap-distance-bottom:3.6pt;mso-position-horizontal:absolute;mso-position-horizontal-relative:text;mso-position-vertical:absolute;mso-position-vertical-relative:text;mso-width-percent:0;mso-height-percent:200;mso-width-relative:margin;mso-height-relative:margin;v-text-anchor:top" o:gfxdata="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" stroked="f">
+              <v:shapetype w14:anchorId="1E5D7842" id="_x0000_t202" coordsize="21600,21600" o:spt="202" path="m,l,21600r21600,l21600,xe">
+                <v:stroke joinstyle="miter"/>
+                <v:path gradientshapeok="t" o:connecttype="rect"/>
+              </v:shapetype>
+              <v:shape id="_x0000_s1027" type="#_x0000_t202" style="position:absolute;left:0;text-align:left;margin-left:318.1pt;margin-top:266.3pt;width:225.15pt;height:110.6pt;z-index:251672576;visibility:visible;mso-wrap-style:square;mso-width-percent:0;mso-height-percent:200;mso-wrap-distance-left:9pt;mso-wrap-distance-top:3.6pt;mso-wrap-distance-right:9pt;mso-wrap-distance-bottom:3.6pt;mso-position-horizontal:absolute;mso-position-horizontal-relative:text;mso-position-vertical:absolute;mso-position-vertical-relative:text;mso-width-percent:0;mso-height-percent:200;mso-width-relative:margin;mso-height-relative:margin;v-text-anchor:top" o:gfxdata="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" stroked="f">
                 <v:textbox style="mso-fit-shape-to-text:t">
                   <w:txbxContent>
                     <w:p>
@@ -1576,6 +1603,19 @@
                         <w:spacing w:after="0" w:line="240" w:lineRule="auto"/>
                       </w:pPr>
                       <w:r>
+                        <w:t>Achieve (1) Pull-Up</w:t>
+                      </w:r>
+                    </w:p>
+                    <w:p>
+                      <w:pPr>
+                        <w:pStyle w:val="ListParagraph"/>
+                        <w:numPr>
+                          <w:ilvl w:val="0"/>
+                          <w:numId w:val="16"/>
+                        </w:numPr>
+                        <w:spacing w:after="0" w:line="240" w:lineRule="auto"/>
+                      </w:pPr>
+                      <w:r>
                         <w:t>Torso fitness &amp; aesthetic</w:t>
                       </w:r>
                     </w:p>
@@ -1619,10 +1659,10 @@
             <v:path o:extrusionok="f" gradientshapeok="t" o:connecttype="rect"/>
             <o:lock v:ext="edit" aspectratio="t"/>
           </v:shapetype>
-          <v:shape id="_x0000_i1025" type="#_x0000_t75" style="width:521.35pt;height:348.45pt" o:ole="">
+          <v:shape id="_x0000_i1025" type="#_x0000_t75" style="width:521.5pt;height:348.55pt" o:ole="">
             <v:imagedata r:id="rId10" o:title=""/>
           </v:shape>
-          <o:OLEObject Type="Embed" ProgID="Excel.Sheet.8" ShapeID="_x0000_i1025" DrawAspect="Content" ObjectID="_1545111917" r:id="rId11"/>
+          <o:OLEObject Type="Embed" ProgID="Excel.Sheet.8" ShapeID="_x0000_i1025" DrawAspect="Content" ObjectID="_1545324105" r:id="rId11"/>
         </w:object>
       </w:r>
     </w:p>
@@ -1901,7 +1941,12 @@
         <w:spacing w:after="0" w:line="240" w:lineRule="auto"/>
       </w:pPr>
       <w:r>
-        <w:t>Changing lift sets and rep counts is important!</w:t>
+        <w:t>Changing lift sets and rep counts is impo</w:t>
+      </w:r>
+      <w:bookmarkStart w:id="1" w:name="_GoBack"/>
+      <w:bookmarkEnd w:id="1"/>
+      <w:r>
+        <w:t>rtant!</w:t>
       </w:r>
     </w:p>
     <w:p>
@@ -2052,8 +2097,8 @@
         <w:sym w:font="Wingdings" w:char="F04A"/>
       </w:r>
     </w:p>
-    <w:bookmarkStart w:id="1" w:name="_MON_1544611722"/>
-    <w:bookmarkEnd w:id="1"/>
+    <w:bookmarkStart w:id="2" w:name="_MON_1544611722"/>
+    <w:bookmarkEnd w:id="2"/>
     <w:p>
       <w:pPr>
         <w:jc w:val="center"/>
@@ -2070,10 +2115,10 @@
           <w:szCs w:val="36"/>
         </w:rPr>
         <w:object w:dxaOrig="3099" w:dyaOrig="1820">
-          <v:shape id="_x0000_i1026" type="#_x0000_t75" style="width:133.5pt;height:78.3pt" o:ole="">
+          <v:shape id="_x0000_i1026" type="#_x0000_t75" style="width:133.55pt;height:78.25pt" o:ole="">
             <v:imagedata r:id="rId12" o:title=""/>
           </v:shape>
-          <o:OLEObject Type="Embed" ProgID="Excel.Sheet.8" ShapeID="_x0000_i1026" DrawAspect="Content" ObjectID="_1545111918" r:id="rId13"/>
+          <o:OLEObject Type="Embed" ProgID="Excel.Sheet.8" ShapeID="_x0000_i1026" DrawAspect="Content" ObjectID="_1545324106" r:id="rId13"/>
         </w:object>
       </w:r>
       <w:r>
@@ -2085,8 +2130,8 @@
         <w:tab/>
         <w:t xml:space="preserve">      </w:t>
       </w:r>
-      <w:bookmarkStart w:id="2" w:name="_MON_1542390240"/>
-      <w:bookmarkEnd w:id="2"/>
+      <w:bookmarkStart w:id="3" w:name="_MON_1542390240"/>
+      <w:bookmarkEnd w:id="3"/>
       <w:r>
         <w:rPr>
           <w:b/>
@@ -2094,15 +2139,15 @@
           <w:szCs w:val="36"/>
         </w:rPr>
         <w:object w:dxaOrig="9338" w:dyaOrig="2125">
-          <v:shape id="_x0000_i1027" type="#_x0000_t75" style="width:347.4pt;height:78.85pt" o:ole="">
+          <v:shape id="_x0000_i1027" type="#_x0000_t75" style="width:347.35pt;height:78.85pt" o:ole="">
             <v:imagedata r:id="rId14" o:title=""/>
           </v:shape>
-          <o:OLEObject Type="Embed" ProgID="Excel.Sheet.8" ShapeID="_x0000_i1027" DrawAspect="Content" ObjectID="_1545111919" r:id="rId15"/>
+          <o:OLEObject Type="Embed" ProgID="Excel.Sheet.8" ShapeID="_x0000_i1027" DrawAspect="Content" ObjectID="_1545324107" r:id="rId15"/>
         </w:object>
       </w:r>
     </w:p>
-    <w:bookmarkStart w:id="3" w:name="_MON_1542529654"/>
-    <w:bookmarkEnd w:id="3"/>
+    <w:bookmarkStart w:id="4" w:name="_MON_1542529654"/>
+    <w:bookmarkEnd w:id="4"/>
     <w:p>
       <w:pPr>
         <w:jc w:val="center"/>
@@ -2119,10 +2164,10 @@
           <w:szCs w:val="36"/>
         </w:rPr>
         <w:object w:dxaOrig="17024" w:dyaOrig="10548">
-          <v:shape id="_x0000_i1028" type="#_x0000_t75" style="width:531.85pt;height:330.55pt" o:ole="">
+          <v:shape id="_x0000_i1028" type="#_x0000_t75" style="width:532pt;height:330.7pt" o:ole="">
             <v:imagedata r:id="rId16" o:title=""/>
           </v:shape>
-          <o:OLEObject Type="Embed" ProgID="Excel.Sheet.8" ShapeID="_x0000_i1028" DrawAspect="Content" ObjectID="_1545111920" r:id="rId17"/>
+          <o:OLEObject Type="Embed" ProgID="Excel.Sheet.8" ShapeID="_x0000_i1028" DrawAspect="Content" ObjectID="_1545324108" r:id="rId17"/>
         </w:object>
       </w:r>
     </w:p>
@@ -3269,7 +3314,6 @@
     </w:p>
     <w:p>
       <w:pPr>
-        <w:spacing w:before="240" w:after="0"/>
         <w:rPr>
           <w:b/>
           <w:sz w:val="36"/>
@@ -3283,6 +3327,490 @@
           <w:szCs w:val="36"/>
         </w:rPr>
         <w:lastRenderedPageBreak/>
+        <w:t>Rob’s Key Routine Points</w:t>
+      </w:r>
+    </w:p>
+    <w:p>
+      <w:pPr>
+        <w:spacing w:after="0" w:line="240" w:lineRule="auto"/>
+      </w:pPr>
+      <w:r>
+        <w:t>Posterior: Balance</w:t>
+      </w:r>
+    </w:p>
+    <w:p>
+      <w:pPr>
+        <w:spacing w:after="0" w:line="240" w:lineRule="auto"/>
+      </w:pPr>
+      <w:r>
+        <w:tab/>
+        <w:t>- Resist Gravity</w:t>
+      </w:r>
+    </w:p>
+    <w:p>
+      <w:pPr>
+        <w:spacing w:after="0" w:line="240" w:lineRule="auto"/>
+      </w:pPr>
+      <w:r>
+        <w:tab/>
+        <w:t>- Posture</w:t>
+      </w:r>
+    </w:p>
+    <w:p>
+      <w:pPr>
+        <w:spacing w:after="0" w:line="240" w:lineRule="auto"/>
+      </w:pPr>
+      <w:r>
+        <w:tab/>
+        <w:t>- Balance in Movement</w:t>
+      </w:r>
+    </w:p>
+    <w:p>
+      <w:pPr>
+        <w:spacing w:after="0" w:line="240" w:lineRule="auto"/>
+      </w:pPr>
+      <w:r>
+        <w:tab/>
+        <w:t>- Bringing Objects toward our center of gravity</w:t>
+      </w:r>
+    </w:p>
+    <w:p>
+      <w:pPr>
+        <w:spacing w:after="0" w:line="240" w:lineRule="auto"/>
+      </w:pPr>
+      <w:r>
+        <w:tab/>
+      </w:r>
+    </w:p>
+    <w:p>
+      <w:pPr>
+        <w:spacing w:after="0" w:line="240" w:lineRule="auto"/>
+      </w:pPr>
+      <w:r>
+        <w:tab/>
+        <w:t>Muscle Groups -</w:t>
+      </w:r>
+    </w:p>
+    <w:p>
+      <w:pPr>
+        <w:spacing w:after="0" w:line="240" w:lineRule="auto"/>
+      </w:pPr>
+      <w:r>
+        <w:tab/>
+        <w:t>- Soleus</w:t>
+      </w:r>
+    </w:p>
+    <w:p>
+      <w:pPr>
+        <w:spacing w:after="0" w:line="240" w:lineRule="auto"/>
+      </w:pPr>
+      <w:r>
+        <w:tab/>
+        <w:t>- Hamstrings</w:t>
+      </w:r>
+    </w:p>
+    <w:p>
+      <w:pPr>
+        <w:spacing w:after="0" w:line="240" w:lineRule="auto"/>
+      </w:pPr>
+      <w:r>
+        <w:tab/>
+        <w:t>- Glutes</w:t>
+      </w:r>
+    </w:p>
+    <w:p>
+      <w:pPr>
+        <w:spacing w:after="0" w:line="240" w:lineRule="auto"/>
+      </w:pPr>
+      <w:r>
+        <w:tab/>
+        <w:t>- Spinal Stabilizers</w:t>
+      </w:r>
+    </w:p>
+    <w:p>
+      <w:pPr>
+        <w:spacing w:after="0" w:line="240" w:lineRule="auto"/>
+      </w:pPr>
+      <w:r>
+        <w:tab/>
+        <w:t>- Lats</w:t>
+      </w:r>
+    </w:p>
+    <w:p>
+      <w:pPr>
+        <w:spacing w:after="0" w:line="240" w:lineRule="auto"/>
+      </w:pPr>
+      <w:r>
+        <w:tab/>
+        <w:t>- Rhomboid</w:t>
+      </w:r>
+    </w:p>
+    <w:p>
+      <w:pPr>
+        <w:spacing w:after="0" w:line="240" w:lineRule="auto"/>
+      </w:pPr>
+      <w:r>
+        <w:tab/>
+        <w:t>- Rear Delts (Back)</w:t>
+      </w:r>
+    </w:p>
+    <w:p>
+      <w:pPr>
+        <w:spacing w:after="0" w:line="240" w:lineRule="auto"/>
+      </w:pPr>
+      <w:r>
+        <w:tab/>
+        <w:t>- Transverse Abdominal (Plank)</w:t>
+      </w:r>
+    </w:p>
+    <w:p>
+      <w:pPr>
+        <w:spacing w:after="0" w:line="240" w:lineRule="auto"/>
+      </w:pPr>
+    </w:p>
+    <w:p>
+      <w:pPr>
+        <w:spacing w:after="0" w:line="240" w:lineRule="auto"/>
+      </w:pPr>
+      <w:r>
+        <w:t>Anterior: Frontline</w:t>
+      </w:r>
+    </w:p>
+    <w:p>
+      <w:pPr>
+        <w:spacing w:after="0" w:line="240" w:lineRule="auto"/>
+      </w:pPr>
+      <w:r>
+        <w:tab/>
+        <w:t>- Provide Movement (Flexion)</w:t>
+      </w:r>
+    </w:p>
+    <w:p>
+      <w:pPr>
+        <w:spacing w:after="0" w:line="240" w:lineRule="auto"/>
+      </w:pPr>
+      <w:r>
+        <w:tab/>
+        <w:t>- Move Objects Away from Center of Gravity</w:t>
+      </w:r>
+    </w:p>
+    <w:p>
+      <w:pPr>
+        <w:spacing w:after="0" w:line="240" w:lineRule="auto"/>
+      </w:pPr>
+    </w:p>
+    <w:p>
+      <w:pPr>
+        <w:spacing w:after="0" w:line="240" w:lineRule="auto"/>
+      </w:pPr>
+      <w:r>
+        <w:tab/>
+        <w:t>Muscle Groups -</w:t>
+      </w:r>
+    </w:p>
+    <w:p>
+      <w:pPr>
+        <w:spacing w:after="0" w:line="240" w:lineRule="auto"/>
+      </w:pPr>
+      <w:r>
+        <w:tab/>
+        <w:t>- Quadriceps</w:t>
+      </w:r>
+    </w:p>
+    <w:p>
+      <w:pPr>
+        <w:spacing w:after="0" w:line="240" w:lineRule="auto"/>
+      </w:pPr>
+      <w:r>
+        <w:tab/>
+        <w:t>- Gastrocnemius (Calf)</w:t>
+      </w:r>
+    </w:p>
+    <w:p>
+      <w:pPr>
+        <w:spacing w:after="0" w:line="240" w:lineRule="auto"/>
+      </w:pPr>
+      <w:r>
+        <w:tab/>
+        <w:t>- Peltus Abdominus (Transverse Abdominus, your abs?)</w:t>
+      </w:r>
+    </w:p>
+    <w:p>
+      <w:pPr>
+        <w:spacing w:after="0" w:line="240" w:lineRule="auto"/>
+      </w:pPr>
+      <w:r>
+        <w:tab/>
+        <w:t>- Pectorals</w:t>
+      </w:r>
+    </w:p>
+    <w:p>
+      <w:pPr>
+        <w:spacing w:after="0" w:line="240" w:lineRule="auto"/>
+      </w:pPr>
+      <w:r>
+        <w:tab/>
+        <w:t>- Anterior Deltoid</w:t>
+      </w:r>
+    </w:p>
+    <w:p>
+      <w:pPr>
+        <w:spacing w:after="0" w:line="240" w:lineRule="auto"/>
+      </w:pPr>
+      <w:r>
+        <w:tab/>
+        <w:t>- Triceps</w:t>
+      </w:r>
+    </w:p>
+    <w:p>
+      <w:pPr>
+        <w:spacing w:after="0" w:line="240" w:lineRule="auto"/>
+      </w:pPr>
+      <w:r>
+        <w:tab/>
+      </w:r>
+    </w:p>
+    <w:p>
+      <w:pPr>
+        <w:spacing w:after="0" w:line="240" w:lineRule="auto"/>
+      </w:pPr>
+      <w:r>
+        <w:t>Legs/Core</w:t>
+      </w:r>
+    </w:p>
+    <w:p>
+      <w:pPr>
+        <w:spacing w:after="0" w:line="240" w:lineRule="auto"/>
+      </w:pPr>
+      <w:r>
+        <w:tab/>
+        <w:t>Stable Stance</w:t>
+      </w:r>
+    </w:p>
+    <w:p>
+      <w:pPr>
+        <w:spacing w:after="0" w:line="240" w:lineRule="auto"/>
+      </w:pPr>
+      <w:r>
+        <w:tab/>
+        <w:t>- Squat (Raw Strength &amp; Core/Hip Stability)</w:t>
+      </w:r>
+    </w:p>
+    <w:p>
+      <w:pPr>
+        <w:spacing w:after="0" w:line="240" w:lineRule="auto"/>
+      </w:pPr>
+      <w:r>
+        <w:tab/>
+        <w:t>Split Stance</w:t>
+      </w:r>
+    </w:p>
+    <w:p>
+      <w:pPr>
+        <w:spacing w:after="0" w:line="240" w:lineRule="auto"/>
+      </w:pPr>
+      <w:r>
+        <w:tab/>
+        <w:t>- Lunge (Coordination/Balance, Core/Hip Mobility)</w:t>
+      </w:r>
+    </w:p>
+    <w:p>
+      <w:pPr>
+        <w:spacing w:after="0" w:line="240" w:lineRule="auto"/>
+      </w:pPr>
+      <w:r>
+        <w:tab/>
+      </w:r>
+    </w:p>
+    <w:p>
+      <w:pPr>
+        <w:spacing w:after="0" w:line="240" w:lineRule="auto"/>
+      </w:pPr>
+      <w:r>
+        <w:t>Sample Week</w:t>
+      </w:r>
+    </w:p>
+    <w:p>
+      <w:pPr>
+        <w:spacing w:after="0" w:line="240" w:lineRule="auto"/>
+      </w:pPr>
+      <w:r>
+        <w:tab/>
+        <w:t>1 - Legs</w:t>
+      </w:r>
+      <w:r>
+        <w:tab/>
+      </w:r>
+      <w:r>
+        <w:tab/>
+      </w:r>
+      <w:r>
+        <w:tab/>
+        <w:t>(Always)</w:t>
+      </w:r>
+    </w:p>
+    <w:p>
+      <w:pPr>
+        <w:spacing w:after="0" w:line="240" w:lineRule="auto"/>
+      </w:pPr>
+      <w:r>
+        <w:tab/>
+        <w:t>2 - Posterior</w:t>
+      </w:r>
+      <w:r>
+        <w:tab/>
+      </w:r>
+      <w:r>
+        <w:tab/>
+        <w:t>(Always)</w:t>
+      </w:r>
+    </w:p>
+    <w:p>
+      <w:pPr>
+        <w:spacing w:after="0" w:line="240" w:lineRule="auto"/>
+      </w:pPr>
+      <w:r>
+        <w:tab/>
+        <w:t>3 - Anterior</w:t>
+      </w:r>
+      <w:r>
+        <w:tab/>
+      </w:r>
+      <w:r>
+        <w:tab/>
+      </w:r>
+    </w:p>
+    <w:p>
+      <w:pPr>
+        <w:spacing w:after="0" w:line="240" w:lineRule="auto"/>
+      </w:pPr>
+      <w:r>
+        <w:tab/>
+        <w:t>4 - Legs</w:t>
+      </w:r>
+      <w:r>
+        <w:tab/>
+      </w:r>
+      <w:r>
+        <w:tab/>
+      </w:r>
+      <w:r>
+        <w:tab/>
+        <w:t>(Always First Extra)</w:t>
+      </w:r>
+    </w:p>
+    <w:p>
+      <w:pPr>
+        <w:spacing w:after="0" w:line="240" w:lineRule="auto"/>
+      </w:pPr>
+      <w:r>
+        <w:tab/>
+        <w:t>5 - Push/Pull</w:t>
+      </w:r>
+      <w:r>
+        <w:tab/>
+      </w:r>
+      <w:r>
+        <w:tab/>
+        <w:t>(Upper Body "fun", practicing and maintaining posture)</w:t>
+      </w:r>
+    </w:p>
+    <w:p>
+      <w:pPr>
+        <w:spacing w:after="0" w:line="240" w:lineRule="auto"/>
+      </w:pPr>
+      <w:r>
+        <w:tab/>
+        <w:t>6 - Cardio/Mobility/Core</w:t>
+      </w:r>
+    </w:p>
+    <w:p>
+      <w:pPr>
+        <w:spacing w:after="0" w:line="240" w:lineRule="auto"/>
+      </w:pPr>
+      <w:r>
+        <w:tab/>
+        <w:t>7 - Cardio/Mobility/Core</w:t>
+      </w:r>
+    </w:p>
+    <w:p>
+      <w:pPr>
+        <w:spacing w:after="0" w:line="240" w:lineRule="auto"/>
+      </w:pPr>
+      <w:r>
+        <w:br w:type="page"/>
+      </w:r>
+    </w:p>
+    <w:p>
+      <w:pPr>
+        <w:rPr>
+          <w:b/>
+          <w:sz w:val="36"/>
+          <w:szCs w:val="36"/>
+        </w:rPr>
+      </w:pPr>
+      <w:r>
+        <w:rPr>
+          <w:b/>
+          <w:sz w:val="36"/>
+          <w:szCs w:val="36"/>
+        </w:rPr>
+        <w:lastRenderedPageBreak/>
+        <w:t>Anterior Day II (pending)</w:t>
+      </w:r>
+    </w:p>
+    <w:p>
+      <w:r>
+        <w:t>Justin is looking to merge this with Day I, and modify it based on his research and ideas</w:t>
+      </w:r>
+    </w:p>
+    <w:bookmarkStart w:id="5" w:name="_MON_1545323228"/>
+    <w:bookmarkEnd w:id="5"/>
+    <w:p>
+      <w:r>
+        <w:object w:dxaOrig="13546" w:dyaOrig="2749">
+          <v:shape id="_x0000_i1029" type="#_x0000_t75" style="width:561.5pt;height:114.1pt" o:ole="">
+            <v:imagedata r:id="rId24" o:title=""/>
+          </v:shape>
+          <o:OLEObject Type="Embed" ProgID="Excel.Sheet.8" ShapeID="_x0000_i1029" DrawAspect="Content" ObjectID="_1545324109" r:id="rId25"/>
+        </w:object>
+      </w:r>
+    </w:p>
+    <w:p>
+      <w:pPr>
+        <w:spacing w:before="240" w:after="0"/>
+        <w:rPr>
+          <w:b/>
+          <w:sz w:val="36"/>
+          <w:szCs w:val="36"/>
+        </w:rPr>
+      </w:pPr>
+    </w:p>
+    <w:p>
+      <w:pPr>
+        <w:spacing w:before="240" w:after="0"/>
+        <w:rPr>
+          <w:b/>
+          <w:sz w:val="36"/>
+          <w:szCs w:val="36"/>
+        </w:rPr>
+      </w:pPr>
+    </w:p>
+    <w:p>
+      <w:pPr>
+        <w:spacing w:before="240" w:after="0"/>
+        <w:rPr>
+          <w:b/>
+          <w:sz w:val="36"/>
+          <w:szCs w:val="36"/>
+        </w:rPr>
+      </w:pPr>
+      <w:r>
+        <w:rPr>
+          <w:b/>
+          <w:sz w:val="36"/>
+          <w:szCs w:val="36"/>
+        </w:rPr>
         <w:t>A Challenge</w:t>
       </w:r>
     </w:p>
@@ -3325,7 +3853,7 @@
                     <pic:cNvPicPr/>
                   </pic:nvPicPr>
                   <pic:blipFill rotWithShape="1">
-                    <a:blip r:embed="rId24" cstate="print">
+                    <a:blip r:embed="rId26" cstate="print">
                       <a:extLst>
                         <a:ext uri="{28A0092B-C50C-407E-A947-70E740481C1C}">
                           <a14:useLocalDpi xmlns:a14="http://schemas.microsoft.com/office/drawing/2010/main" val="0"/>
@@ -3385,12 +3913,7 @@
     </w:p>
     <w:p>
       <w:r>
-        <w:t>I have been at the pace of 1 poun</w:t>
-      </w:r>
-      <w:bookmarkStart w:id="4" w:name="_GoBack"/>
-      <w:bookmarkEnd w:id="4"/>
-      <w:r>
-        <w:t>d per week for the past month, this appears quite achievable!</w:t>
+        <w:t>I have been at the pace of 1 pound per week for the past month, this appears quite achievable!</w:t>
       </w:r>
     </w:p>
     <w:sectPr>
@@ -3457,7 +3980,7 @@
       <w:rPr>
         <w:noProof/>
       </w:rPr>
-      <w:t>6</w:t>
+      <w:t>7</w:t>
     </w:r>
     <w:r>
       <w:fldChar w:fldCharType="end"/>
@@ -3465,27 +3988,14 @@
     <w:r>
       <w:t xml:space="preserve"> of </w:t>
     </w:r>
-    <w:r>
-      <w:fldChar w:fldCharType="begin"/>
-    </w:r>
-    <w:r>
-      <w:instrText xml:space="preserve"> NUMPAGES   \* MERGEFORMAT </w:instrText>
-    </w:r>
-    <w:r>
-      <w:fldChar w:fldCharType="separate"/>
-    </w:r>
-    <w:r>
-      <w:rPr>
-        <w:noProof/>
-      </w:rPr>
-      <w:t>6</w:t>
-    </w:r>
-    <w:r>
-      <w:rPr>
-        <w:noProof/>
-      </w:rPr>
-      <w:fldChar w:fldCharType="end"/>
-    </w:r>
+    <w:fldSimple w:instr=" NUMPAGES   \* MERGEFORMAT ">
+      <w:r>
+        <w:rPr>
+          <w:noProof/>
+        </w:rPr>
+        <w:t>7</w:t>
+      </w:r>
+    </w:fldSimple>
     <w:r>
       <w:ptab w:relativeTo="margin" w:alignment="right" w:leader="none"/>
     </w:r>
@@ -3495,21 +4005,11 @@
     <w:r>
       <w:t xml:space="preserve">Revision </w:t>
     </w:r>
-    <w:r>
-      <w:fldChar w:fldCharType="begin"/>
-    </w:r>
-    <w:r>
-      <w:instrText xml:space="preserve"> DOCPROPERTY  "Revision Number"  \* MERGEFORMAT </w:instrText>
-    </w:r>
-    <w:r>
-      <w:fldChar w:fldCharType="separate"/>
-    </w:r>
-    <w:r>
-      <w:t>3.3</w:t>
-    </w:r>
-    <w:r>
-      <w:fldChar w:fldCharType="end"/>
-    </w:r>
+    <w:fldSimple w:instr=" DOCPROPERTY  &quot;Revision Number&quot;  \* MERGEFORMAT ">
+      <w:r>
+        <w:t>3.3</w:t>
+      </w:r>
+    </w:fldSimple>
   </w:p>
 </w:ftr>
 </file>
@@ -6201,7 +6701,7 @@
 </file>
 
 <file path=customXml/itemProps1.xml><?xml version="1.0" encoding="utf-8"?>
-<ds:datastoreItem xmlns:ds="http://schemas.openxmlformats.org/officeDocument/2006/customXml" ds:itemID="{BCFE10DE-F87E-4396-AA2E-F4F55A3A8181}">
+<ds:datastoreItem xmlns:ds="http://schemas.openxmlformats.org/officeDocument/2006/customXml" ds:itemID="{042B3F54-3FA5-433E-93CD-8E67E54F1A92}">
   <ds:schemaRefs>
     <ds:schemaRef ds:uri="http://schemas.openxmlformats.org/officeDocument/2006/bibliography"/>
   </ds:schemaRefs>

</xml_diff>

<commit_message>
(+)    add the fun day (in prog)
</commit_message>
<xml_diff>
--- a/Suppl/Emerald Fitness - Jan Plan.docx
+++ b/Suppl/Emerald Fitness - Jan Plan.docx
@@ -38,7 +38,7 @@
         <w:fldChar w:fldCharType="separate"/>
       </w:r>
       <w:r>
-        <w:t>1/5/17</w:t>
+        <w:t>1/8/17</w:t>
       </w:r>
       <w:r>
         <w:fldChar w:fldCharType="end"/>
@@ -345,7 +345,7 @@
         <w:rPr>
           <w:b/>
         </w:rPr>
-        <w:t>/5</w:t>
+        <w:t>/8</w:t>
       </w:r>
       <w:r>
         <w:rPr>
@@ -358,7 +358,10 @@
         <w:t>1</w:t>
       </w:r>
       <w:r>
-        <w:t>78.8</w:t>
+        <w:t>78.</w:t>
+      </w:r>
+      <w:r>
+        <w:t>4</w:t>
       </w:r>
       <w:r>
         <w:t xml:space="preserve"> lbs (</w:t>
@@ -391,7 +394,7 @@
         <w:t>.</w:t>
       </w:r>
       <w:r>
-        <w:t>5</w:t>
+        <w:t>2</w:t>
       </w:r>
       <w:r>
         <w:t xml:space="preserve"> lbs / </w:t>
@@ -406,7 +409,7 @@
         <w:t>.</w:t>
       </w:r>
       <w:r>
-        <w:t>3</w:t>
+        <w:t>2</w:t>
       </w:r>
       <w:r>
         <w:t xml:space="preserve"> lbs</w:t>
@@ -805,6 +808,8 @@
         </w:rPr>
         <w:t>Activity Keypoints</w:t>
       </w:r>
+      <w:bookmarkStart w:id="0" w:name="_GoBack"/>
+      <w:bookmarkEnd w:id="0"/>
     </w:p>
     <w:p>
       <w:pPr>
@@ -1311,16 +1316,17 @@
     <w:p>
       <w:pPr>
         <w:tabs>
-          <w:tab w:val="center" w:pos="5400"/>
-          <w:tab w:val="left" w:pos="9729"/>
-          <w:tab w:val="right" w:pos="10800"/>
+          <w:tab w:val="left" w:pos="9003"/>
         </w:tabs>
       </w:pPr>
+      <w:r>
+        <w:tab/>
+      </w:r>
     </w:p>
     <w:p>
       <w:pPr>
         <w:tabs>
-          <w:tab w:val="center" w:pos="5400"/>
+          <w:tab w:val="left" w:pos="9003"/>
         </w:tabs>
         <w:sectPr>
           <w:footerReference w:type="default" r:id="rId9"/>
@@ -1395,10 +1401,10 @@
               <wp:anchor distT="45720" distB="45720" distL="114300" distR="114300" simplePos="0" relativeHeight="251672576" behindDoc="0" locked="0" layoutInCell="1" allowOverlap="1" wp14:anchorId="1E5D7842" wp14:editId="02DB5020">
                 <wp:simplePos x="0" y="0"/>
                 <wp:positionH relativeFrom="column">
-                  <wp:posOffset>4039676</wp:posOffset>
+                  <wp:posOffset>3948871</wp:posOffset>
                 </wp:positionH>
                 <wp:positionV relativeFrom="paragraph">
-                  <wp:posOffset>3382152</wp:posOffset>
+                  <wp:posOffset>3910855</wp:posOffset>
                 </wp:positionV>
                 <wp:extent cx="2859405" cy="1404620"/>
                 <wp:effectExtent l="0" t="0" r="0" b="0"/>
@@ -1541,7 +1547,7 @@
                 <v:stroke joinstyle="miter"/>
                 <v:path gradientshapeok="t" o:connecttype="rect"/>
               </v:shapetype>
-              <v:shape id="_x0000_s1027" type="#_x0000_t202" style="position:absolute;left:0;text-align:left;margin-left:318.1pt;margin-top:266.3pt;width:225.15pt;height:110.6pt;z-index:251672576;visibility:visible;mso-wrap-style:square;mso-width-percent:0;mso-height-percent:200;mso-wrap-distance-left:9pt;mso-wrap-distance-top:3.6pt;mso-wrap-distance-right:9pt;mso-wrap-distance-bottom:3.6pt;mso-position-horizontal:absolute;mso-position-horizontal-relative:text;mso-position-vertical:absolute;mso-position-vertical-relative:text;mso-width-percent:0;mso-height-percent:200;mso-width-relative:margin;mso-height-relative:margin;v-text-anchor:top" o:gfxdata="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" stroked="f">
+              <v:shape id="_x0000_s1027" type="#_x0000_t202" style="position:absolute;left:0;text-align:left;margin-left:310.95pt;margin-top:307.95pt;width:225.15pt;height:110.6pt;z-index:251672576;visibility:visible;mso-wrap-style:square;mso-width-percent:0;mso-height-percent:200;mso-wrap-distance-left:9pt;mso-wrap-distance-top:3.6pt;mso-wrap-distance-right:9pt;mso-wrap-distance-bottom:3.6pt;mso-position-horizontal:absolute;mso-position-horizontal-relative:text;mso-position-vertical:absolute;mso-position-vertical-relative:text;mso-width-percent:0;mso-height-percent:200;mso-width-relative:margin;mso-height-relative:margin;v-text-anchor:top" o:gfxdata="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" stroked="f">
                 <v:textbox style="mso-fit-shape-to-text:t">
                   <w:txbxContent>
                     <w:p>
@@ -1636,8 +1642,8 @@
           </mc:Fallback>
         </mc:AlternateContent>
       </w:r>
-      <w:bookmarkStart w:id="0" w:name="_MON_1542624640"/>
-      <w:bookmarkEnd w:id="0"/>
+      <w:bookmarkStart w:id="1" w:name="_MON_1542624640"/>
+      <w:bookmarkEnd w:id="1"/>
       <w:r>
         <w:object w:dxaOrig="12581" w:dyaOrig="8409">
           <v:shapetype id="_x0000_t75" coordsize="21600,21600" o:spt="75" o:preferrelative="t" path="m@4@5l@4@11@9@11@9@5xe" filled="f" stroked="f">
@@ -1662,7 +1668,7 @@
           <v:shape id="_x0000_i1025" type="#_x0000_t75" style="width:521.5pt;height:348.55pt" o:ole="">
             <v:imagedata r:id="rId10" o:title=""/>
           </v:shape>
-          <o:OLEObject Type="Embed" ProgID="Excel.Sheet.8" ShapeID="_x0000_i1025" DrawAspect="Content" ObjectID="_1545324105" r:id="rId11"/>
+          <o:OLEObject Type="Embed" ProgID="Excel.Sheet.8" ShapeID="_x0000_i1025" DrawAspect="Content" ObjectID="_1545366220" r:id="rId11"/>
         </w:object>
       </w:r>
     </w:p>
@@ -1941,12 +1947,7 @@
         <w:spacing w:after="0" w:line="240" w:lineRule="auto"/>
       </w:pPr>
       <w:r>
-        <w:t>Changing lift sets and rep counts is impo</w:t>
-      </w:r>
-      <w:bookmarkStart w:id="1" w:name="_GoBack"/>
-      <w:bookmarkEnd w:id="1"/>
-      <w:r>
-        <w:t>rtant!</w:t>
+        <w:t>Changing lift sets and rep counts is important!</w:t>
       </w:r>
     </w:p>
     <w:p>
@@ -2118,7 +2119,7 @@
           <v:shape id="_x0000_i1026" type="#_x0000_t75" style="width:133.55pt;height:78.25pt" o:ole="">
             <v:imagedata r:id="rId12" o:title=""/>
           </v:shape>
-          <o:OLEObject Type="Embed" ProgID="Excel.Sheet.8" ShapeID="_x0000_i1026" DrawAspect="Content" ObjectID="_1545324106" r:id="rId13"/>
+          <o:OLEObject Type="Embed" ProgID="Excel.Sheet.8" ShapeID="_x0000_i1026" DrawAspect="Content" ObjectID="_1545366221" r:id="rId13"/>
         </w:object>
       </w:r>
       <w:r>
@@ -2142,7 +2143,7 @@
           <v:shape id="_x0000_i1027" type="#_x0000_t75" style="width:347.35pt;height:78.85pt" o:ole="">
             <v:imagedata r:id="rId14" o:title=""/>
           </v:shape>
-          <o:OLEObject Type="Embed" ProgID="Excel.Sheet.8" ShapeID="_x0000_i1027" DrawAspect="Content" ObjectID="_1545324107" r:id="rId15"/>
+          <o:OLEObject Type="Embed" ProgID="Excel.Sheet.8" ShapeID="_x0000_i1027" DrawAspect="Content" ObjectID="_1545366222" r:id="rId15"/>
         </w:object>
       </w:r>
     </w:p>
@@ -2167,7 +2168,7 @@
           <v:shape id="_x0000_i1028" type="#_x0000_t75" style="width:532pt;height:330.7pt" o:ole="">
             <v:imagedata r:id="rId16" o:title=""/>
           </v:shape>
-          <o:OLEObject Type="Embed" ProgID="Excel.Sheet.8" ShapeID="_x0000_i1028" DrawAspect="Content" ObjectID="_1545324108" r:id="rId17"/>
+          <o:OLEObject Type="Embed" ProgID="Excel.Sheet.8" ShapeID="_x0000_i1028" DrawAspect="Content" ObjectID="_1545366223" r:id="rId17"/>
         </w:object>
       </w:r>
     </w:p>
@@ -3772,7 +3773,7 @@
           <v:shape id="_x0000_i1029" type="#_x0000_t75" style="width:561.5pt;height:114.1pt" o:ole="">
             <v:imagedata r:id="rId24" o:title=""/>
           </v:shape>
-          <o:OLEObject Type="Embed" ProgID="Excel.Sheet.8" ShapeID="_x0000_i1029" DrawAspect="Content" ObjectID="_1545324109" r:id="rId25"/>
+          <o:OLEObject Type="Embed" ProgID="Excel.Sheet.8" ShapeID="_x0000_i1029" DrawAspect="Content" ObjectID="_1545366224" r:id="rId25"/>
         </w:object>
       </w:r>
     </w:p>
@@ -4007,7 +4008,7 @@
     </w:r>
     <w:fldSimple w:instr=" DOCPROPERTY  &quot;Revision Number&quot;  \* MERGEFORMAT ">
       <w:r>
-        <w:t>3.3</w:t>
+        <w:t>3.4</w:t>
       </w:r>
     </w:fldSimple>
   </w:p>
@@ -6701,7 +6702,7 @@
 </file>
 
 <file path=customXml/itemProps1.xml><?xml version="1.0" encoding="utf-8"?>
-<ds:datastoreItem xmlns:ds="http://schemas.openxmlformats.org/officeDocument/2006/customXml" ds:itemID="{042B3F54-3FA5-433E-93CD-8E67E54F1A92}">
+<ds:datastoreItem xmlns:ds="http://schemas.openxmlformats.org/officeDocument/2006/customXml" ds:itemID="{BFACE9BB-066B-4450-AA9A-1798D41787D7}">
   <ds:schemaRefs>
     <ds:schemaRef ds:uri="http://schemas.openxmlformats.org/officeDocument/2006/bibliography"/>
   </ds:schemaRefs>

</xml_diff>

<commit_message>
(C)    general Fun Day updates
</commit_message>
<xml_diff>
--- a/Suppl/Emerald Fitness - Jan Plan.docx
+++ b/Suppl/Emerald Fitness - Jan Plan.docx
@@ -38,7 +38,7 @@
         <w:fldChar w:fldCharType="separate"/>
       </w:r>
       <w:r>
-        <w:t>1/8/17</w:t>
+        <w:t>1/9/17</w:t>
       </w:r>
       <w:r>
         <w:fldChar w:fldCharType="end"/>
@@ -808,8 +808,6 @@
         </w:rPr>
         <w:t>Activity Keypoints</w:t>
       </w:r>
-      <w:bookmarkStart w:id="0" w:name="_GoBack"/>
-      <w:bookmarkEnd w:id="0"/>
     </w:p>
     <w:p>
       <w:pPr>
@@ -1376,15 +1374,6 @@
           <w:szCs w:val="36"/>
         </w:rPr>
         <w:t xml:space="preserve"> </w:t>
-      </w:r>
-      <w:r>
-        <w:rPr>
-          <w:b/>
-          <w:color w:val="808080" w:themeColor="background1" w:themeShade="80"/>
-          <w:sz w:val="36"/>
-          <w:szCs w:val="36"/>
-        </w:rPr>
-        <w:t>&lt;open&gt;</w:t>
       </w:r>
     </w:p>
     <w:p>
@@ -1642,8 +1631,8 @@
           </mc:Fallback>
         </mc:AlternateContent>
       </w:r>
-      <w:bookmarkStart w:id="1" w:name="_MON_1542624640"/>
-      <w:bookmarkEnd w:id="1"/>
+      <w:bookmarkStart w:id="0" w:name="_MON_1542624640"/>
+      <w:bookmarkEnd w:id="0"/>
       <w:r>
         <w:object w:dxaOrig="12581" w:dyaOrig="8409">
           <v:shapetype id="_x0000_t75" coordsize="21600,21600" o:spt="75" o:preferrelative="t" path="m@4@5l@4@11@9@11@9@5xe" filled="f" stroked="f">
@@ -1668,7 +1657,7 @@
           <v:shape id="_x0000_i1025" type="#_x0000_t75" style="width:521.5pt;height:348.55pt" o:ole="">
             <v:imagedata r:id="rId10" o:title=""/>
           </v:shape>
-          <o:OLEObject Type="Embed" ProgID="Excel.Sheet.8" ShapeID="_x0000_i1025" DrawAspect="Content" ObjectID="_1545366220" r:id="rId11"/>
+          <o:OLEObject Type="Embed" ProgID="Excel.Sheet.8" ShapeID="_x0000_i1025" DrawAspect="Content" ObjectID="_1545453495" r:id="rId11"/>
         </w:object>
       </w:r>
     </w:p>
@@ -1788,19 +1777,6 @@
         </w:rPr>
         <w:t>Central Lift Style Points</w:t>
       </w:r>
-      <w:r>
-        <w:rPr>
-          <w:b/>
-        </w:rPr>
-        <w:t xml:space="preserve"> </w:t>
-      </w:r>
-      <w:r>
-        <w:rPr>
-          <w:b/>
-          <w:color w:val="808080" w:themeColor="background1" w:themeShade="80"/>
-        </w:rPr>
-        <w:t>&lt;open&gt;</w:t>
-      </w:r>
     </w:p>
     <w:p>
       <w:pPr>
@@ -1821,14 +1797,7 @@
         <w:rPr>
           <w:b/>
         </w:rPr>
-        <w:t xml:space="preserve">Central Plan Points </w:t>
-      </w:r>
-      <w:r>
-        <w:rPr>
-          <w:b/>
-          <w:color w:val="808080" w:themeColor="background1" w:themeShade="80"/>
-        </w:rPr>
-        <w:t>&lt;open&gt;</w:t>
+        <w:t>Central Plan Points</w:t>
       </w:r>
     </w:p>
     <w:p>
@@ -1910,19 +1879,6 @@
         </w:rPr>
         <w:t>Important Points</w:t>
       </w:r>
-      <w:r>
-        <w:rPr>
-          <w:b/>
-        </w:rPr>
-        <w:t xml:space="preserve"> </w:t>
-      </w:r>
-      <w:r>
-        <w:rPr>
-          <w:b/>
-          <w:color w:val="808080" w:themeColor="background1" w:themeShade="80"/>
-        </w:rPr>
-        <w:t>&lt;open&gt;</w:t>
-      </w:r>
     </w:p>
     <w:p>
       <w:pPr>
@@ -1988,13 +1944,6 @@
         </w:rPr>
         <w:t xml:space="preserve"> </w:t>
       </w:r>
-      <w:r>
-        <w:rPr>
-          <w:b/>
-          <w:color w:val="808080" w:themeColor="background1" w:themeShade="80"/>
-        </w:rPr>
-        <w:t>&lt;open&gt;</w:t>
-      </w:r>
     </w:p>
     <w:p>
       <w:pPr>
@@ -2072,34 +2021,9 @@
         <w:lastRenderedPageBreak/>
         <w:t>Present Nutrition Plan</w:t>
       </w:r>
-      <w:r>
-        <w:rPr>
-          <w:b/>
-          <w:sz w:val="36"/>
-          <w:szCs w:val="36"/>
-        </w:rPr>
-        <w:t xml:space="preserve"> </w:t>
-      </w:r>
-      <w:r>
-        <w:rPr>
-          <w:b/>
-          <w:color w:val="808080" w:themeColor="background1" w:themeShade="80"/>
-          <w:sz w:val="36"/>
-          <w:szCs w:val="36"/>
-        </w:rPr>
-        <w:t xml:space="preserve">&lt;open!&gt; </w:t>
-      </w:r>
-      <w:r>
-        <w:rPr>
-          <w:b/>
-          <w:sz w:val="36"/>
-          <w:szCs w:val="36"/>
-        </w:rPr>
-        <w:sym w:font="Wingdings" w:char="F04A"/>
-      </w:r>
-    </w:p>
-    <w:bookmarkStart w:id="2" w:name="_MON_1544611722"/>
-    <w:bookmarkEnd w:id="2"/>
+    </w:p>
+    <w:bookmarkStart w:id="1" w:name="_MON_1544611722"/>
+    <w:bookmarkEnd w:id="1"/>
     <w:p>
       <w:pPr>
         <w:jc w:val="center"/>
@@ -2119,7 +2043,7 @@
           <v:shape id="_x0000_i1026" type="#_x0000_t75" style="width:133.55pt;height:78.25pt" o:ole="">
             <v:imagedata r:id="rId12" o:title=""/>
           </v:shape>
-          <o:OLEObject Type="Embed" ProgID="Excel.Sheet.8" ShapeID="_x0000_i1026" DrawAspect="Content" ObjectID="_1545366221" r:id="rId13"/>
+          <o:OLEObject Type="Embed" ProgID="Excel.Sheet.8" ShapeID="_x0000_i1026" DrawAspect="Content" ObjectID="_1545453496" r:id="rId13"/>
         </w:object>
       </w:r>
       <w:r>
@@ -2131,8 +2055,8 @@
         <w:tab/>
         <w:t xml:space="preserve">      </w:t>
       </w:r>
-      <w:bookmarkStart w:id="3" w:name="_MON_1542390240"/>
-      <w:bookmarkEnd w:id="3"/>
+      <w:bookmarkStart w:id="2" w:name="_MON_1542390240"/>
+      <w:bookmarkEnd w:id="2"/>
       <w:r>
         <w:rPr>
           <w:b/>
@@ -2143,12 +2067,12 @@
           <v:shape id="_x0000_i1027" type="#_x0000_t75" style="width:347.35pt;height:78.85pt" o:ole="">
             <v:imagedata r:id="rId14" o:title=""/>
           </v:shape>
-          <o:OLEObject Type="Embed" ProgID="Excel.Sheet.8" ShapeID="_x0000_i1027" DrawAspect="Content" ObjectID="_1545366222" r:id="rId15"/>
+          <o:OLEObject Type="Embed" ProgID="Excel.Sheet.8" ShapeID="_x0000_i1027" DrawAspect="Content" ObjectID="_1545453497" r:id="rId15"/>
         </w:object>
       </w:r>
     </w:p>
-    <w:bookmarkStart w:id="4" w:name="_MON_1542529654"/>
-    <w:bookmarkEnd w:id="4"/>
+    <w:bookmarkStart w:id="3" w:name="_MON_1542529654"/>
+    <w:bookmarkEnd w:id="3"/>
     <w:p>
       <w:pPr>
         <w:jc w:val="center"/>
@@ -2168,7 +2092,7 @@
           <v:shape id="_x0000_i1028" type="#_x0000_t75" style="width:532pt;height:330.7pt" o:ole="">
             <v:imagedata r:id="rId16" o:title=""/>
           </v:shape>
-          <o:OLEObject Type="Embed" ProgID="Excel.Sheet.8" ShapeID="_x0000_i1028" DrawAspect="Content" ObjectID="_1545366223" r:id="rId17"/>
+          <o:OLEObject Type="Embed" ProgID="Excel.Sheet.8" ShapeID="_x0000_i1028" DrawAspect="Content" ObjectID="_1545453498" r:id="rId17"/>
         </w:object>
       </w:r>
     </w:p>
@@ -2191,11 +2115,20 @@
     </w:p>
     <w:p>
       <w:pPr>
+        <w:tabs>
+          <w:tab w:val="right" w:pos="1530"/>
+        </w:tabs>
         <w:spacing w:after="80" w:line="245" w:lineRule="auto"/>
         <w:ind w:firstLine="720"/>
       </w:pPr>
       <w:r>
-        <w:t xml:space="preserve">Robb </w:t>
+        <w:t xml:space="preserve">       </w:t>
+      </w:r>
+      <w:r>
+        <w:t xml:space="preserve">Rob </w:t>
+      </w:r>
+      <w:r>
+        <w:tab/>
       </w:r>
       <w:r>
         <w:sym w:font="Wingdings" w:char="F0E0"/>
@@ -2209,10 +2142,16 @@
     </w:p>
     <w:p>
       <w:pPr>
+        <w:tabs>
+          <w:tab w:val="right" w:pos="1530"/>
+        </w:tabs>
         <w:spacing w:after="80" w:line="245" w:lineRule="auto"/>
         <w:ind w:firstLine="720"/>
       </w:pPr>
       <w:r>
+        <w:t xml:space="preserve">    </w:t>
+      </w:r>
+      <w:r>
         <w:t xml:space="preserve">Justin </w:t>
       </w:r>
       <w:r>
@@ -2220,6 +2159,73 @@
       </w:r>
       <w:r>
         <w:t xml:space="preserve"> Micros</w:t>
+      </w:r>
+    </w:p>
+    <w:p>
+      <w:pPr>
+        <w:tabs>
+          <w:tab w:val="right" w:pos="1530"/>
+        </w:tabs>
+        <w:spacing w:after="80" w:line="245" w:lineRule="auto"/>
+        <w:ind w:firstLine="720"/>
+      </w:pPr>
+      <w:r>
+        <w:t xml:space="preserve">Routine </w:t>
+      </w:r>
+      <w:r>
+        <w:sym w:font="Wingdings" w:char="F0E0"/>
+      </w:r>
+      <w:r>
+        <w:t xml:space="preserve"> Followed with maximal intent with one </w:t>
+      </w:r>
+      <w:r>
+        <w:rPr>
+          <w:b/>
+          <w:color w:val="538135" w:themeColor="accent6" w:themeShade="BF"/>
+        </w:rPr>
+        <w:t>‘Fun Meal’</w:t>
+      </w:r>
+      <w:r>
+        <w:rPr>
+          <w:color w:val="538135" w:themeColor="accent6" w:themeShade="BF"/>
+        </w:rPr>
+        <w:t xml:space="preserve"> </w:t>
+      </w:r>
+      <w:r>
+        <w:t>per week (</w:t>
+      </w:r>
+      <w:r>
+        <w:rPr>
+          <w:b/>
+        </w:rPr>
+        <w:t>Sunday</w:t>
+      </w:r>
+      <w:r>
+        <w:t>:</w:t>
+      </w:r>
+      <w:r>
+        <w:t xml:space="preserve"> </w:t>
+      </w:r>
+      <w:r>
+        <w:rPr>
+          <w:b/>
+          <w:color w:val="833C0B" w:themeColor="accent2" w:themeShade="80"/>
+        </w:rPr>
+        <w:t>Taco Time</w:t>
+      </w:r>
+      <w:r>
+        <w:rPr>
+          <w:b/>
+          <w:color w:val="833C0B" w:themeColor="accent2" w:themeShade="80"/>
+          <w:vertAlign w:val="subscript"/>
+        </w:rPr>
+        <w:t>targ</w:t>
+      </w:r>
+      <w:r>
+        <w:t xml:space="preserve">) </w:t>
+      </w:r>
+      <w:r>
+        <w:sym w:font="Wingdings" w:char="F04A"/>
       </w:r>
     </w:p>
     <w:p>
@@ -2606,6 +2612,8 @@
       </w:r>
       <w:r>
         <w:tab/>
+      </w:r>
+      <w:r>
         <w:t>Up</w:t>
       </w:r>
     </w:p>
@@ -2618,7 +2626,13 @@
         </w:numPr>
       </w:pPr>
       <w:r>
-        <w:t>Weight: Up</w:t>
+        <w:t xml:space="preserve">Weight: </w:t>
+      </w:r>
+      <w:r>
+        <w:tab/>
+      </w:r>
+      <w:r>
+        <w:t>Up</w:t>
       </w:r>
     </w:p>
     <w:p>
@@ -2630,7 +2644,13 @@
         </w:numPr>
       </w:pPr>
       <w:r>
-        <w:t>Age: Down</w:t>
+        <w:t xml:space="preserve">Age: </w:t>
+      </w:r>
+      <w:r>
+        <w:tab/>
+      </w:r>
+      <w:r>
+        <w:t>Down</w:t>
       </w:r>
     </w:p>
     <w:p>
@@ -3764,16 +3784,19 @@
       <w:r>
         <w:t>Justin is looking to merge this with Day I, and modify it based on his research and ideas</w:t>
       </w:r>
-    </w:p>
-    <w:bookmarkStart w:id="5" w:name="_MON_1545323228"/>
-    <w:bookmarkEnd w:id="5"/>
+      <w:r>
+        <w:t>.</w:t>
+      </w:r>
+    </w:p>
+    <w:bookmarkStart w:id="4" w:name="_MON_1545323228"/>
+    <w:bookmarkEnd w:id="4"/>
     <w:p>
       <w:r>
         <w:object w:dxaOrig="13546" w:dyaOrig="2749">
           <v:shape id="_x0000_i1029" type="#_x0000_t75" style="width:561.5pt;height:114.1pt" o:ole="">
             <v:imagedata r:id="rId24" o:title=""/>
           </v:shape>
-          <o:OLEObject Type="Embed" ProgID="Excel.Sheet.8" ShapeID="_x0000_i1029" DrawAspect="Content" ObjectID="_1545366224" r:id="rId25"/>
+          <o:OLEObject Type="Embed" ProgID="Excel.Sheet.8" ShapeID="_x0000_i1029" DrawAspect="Content" ObjectID="_1545453499" r:id="rId25"/>
         </w:object>
       </w:r>
     </w:p>
@@ -3831,6 +3854,7 @@
           <w:szCs w:val="26"/>
         </w:rPr>
       </w:pPr>
+      <w:bookmarkStart w:id="5" w:name="_GoBack"/>
       <w:r>
         <w:rPr>
           <w:b/>
@@ -3889,6 +3913,7 @@
           </wp:inline>
         </w:drawing>
       </w:r>
+      <w:bookmarkEnd w:id="5"/>
     </w:p>
     <w:p/>
     <w:p>
@@ -6702,7 +6727,7 @@
 </file>
 
 <file path=customXml/itemProps1.xml><?xml version="1.0" encoding="utf-8"?>
-<ds:datastoreItem xmlns:ds="http://schemas.openxmlformats.org/officeDocument/2006/customXml" ds:itemID="{BFACE9BB-066B-4450-AA9A-1798D41787D7}">
+<ds:datastoreItem xmlns:ds="http://schemas.openxmlformats.org/officeDocument/2006/customXml" ds:itemID="{A7CEE038-8A56-495C-965F-DA3965C851E1}">
   <ds:schemaRefs>
     <ds:schemaRef ds:uri="http://schemas.openxmlformats.org/officeDocument/2006/bibliography"/>
   </ds:schemaRefs>

</xml_diff>

<commit_message>
(C)    meal plan updates, less calories
</commit_message>
<xml_diff>
--- a/Suppl/Emerald Fitness - Jan Plan.docx
+++ b/Suppl/Emerald Fitness - Jan Plan.docx
@@ -28,21 +28,11 @@
         <w:tab/>
         <w:t>(</w:t>
       </w:r>
-      <w:r>
-        <w:fldChar w:fldCharType="begin"/>
-      </w:r>
-      <w:r>
-        <w:instrText xml:space="preserve"> DOCPROPERTY  "Revision Date"  \* MERGEFORMAT </w:instrText>
-      </w:r>
-      <w:r>
-        <w:fldChar w:fldCharType="separate"/>
-      </w:r>
-      <w:r>
-        <w:t>1/9/17</w:t>
-      </w:r>
-      <w:r>
-        <w:fldChar w:fldCharType="end"/>
-      </w:r>
+      <w:fldSimple w:instr=" DOCPROPERTY  &quot;Revision Date&quot;  \* MERGEFORMAT ">
+        <w:r>
+          <w:t>1/10/17</w:t>
+        </w:r>
+      </w:fldSimple>
       <w:r>
         <w:t>)</w:t>
       </w:r>
@@ -1657,7 +1647,7 @@
           <v:shape id="_x0000_i1025" type="#_x0000_t75" style="width:521.5pt;height:348.55pt" o:ole="">
             <v:imagedata r:id="rId10" o:title=""/>
           </v:shape>
-          <o:OLEObject Type="Embed" ProgID="Excel.Sheet.8" ShapeID="_x0000_i1025" DrawAspect="Content" ObjectID="_1545453495" r:id="rId11"/>
+          <o:OLEObject Type="Embed" ProgID="Excel.Sheet.8" ShapeID="_x0000_i1025" DrawAspect="Content" ObjectID="_1545542154" r:id="rId11"/>
         </w:object>
       </w:r>
     </w:p>
@@ -2022,8 +2012,6 @@
         <w:t>Present Nutrition Plan</w:t>
       </w:r>
     </w:p>
-    <w:bookmarkStart w:id="1" w:name="_MON_1544611722"/>
-    <w:bookmarkEnd w:id="1"/>
     <w:p>
       <w:pPr>
         <w:jc w:val="center"/>
@@ -2039,11 +2027,21 @@
           <w:sz w:val="36"/>
           <w:szCs w:val="36"/>
         </w:rPr>
-        <w:object w:dxaOrig="3099" w:dyaOrig="1820">
-          <v:shape id="_x0000_i1026" type="#_x0000_t75" style="width:133.55pt;height:78.25pt" o:ole="">
+        <w:t xml:space="preserve">   </w:t>
+      </w:r>
+      <w:bookmarkStart w:id="1" w:name="_MON_1545541661"/>
+      <w:bookmarkEnd w:id="1"/>
+      <w:r>
+        <w:rPr>
+          <w:b/>
+          <w:sz w:val="36"/>
+          <w:szCs w:val="36"/>
+        </w:rPr>
+        <w:object w:dxaOrig="3131" w:dyaOrig="2082">
+          <v:shape id="_x0000_i1051" type="#_x0000_t75" style="width:125.1pt;height:83.6pt" o:ole="">
             <v:imagedata r:id="rId12" o:title=""/>
           </v:shape>
-          <o:OLEObject Type="Embed" ProgID="Excel.Sheet.8" ShapeID="_x0000_i1026" DrawAspect="Content" ObjectID="_1545453496" r:id="rId13"/>
+          <o:OLEObject Type="Embed" ProgID="Excel.Sheet.8" ShapeID="_x0000_i1051" DrawAspect="Content" ObjectID="_1545542155" r:id="rId13"/>
         </w:object>
       </w:r>
       <w:r>
@@ -2064,10 +2062,10 @@
           <w:szCs w:val="36"/>
         </w:rPr>
         <w:object w:dxaOrig="9338" w:dyaOrig="2125">
-          <v:shape id="_x0000_i1027" type="#_x0000_t75" style="width:347.35pt;height:78.85pt" o:ole="">
+          <v:shape id="_x0000_i1076" type="#_x0000_t75" style="width:347.35pt;height:78.85pt" o:ole="">
             <v:imagedata r:id="rId14" o:title=""/>
           </v:shape>
-          <o:OLEObject Type="Embed" ProgID="Excel.Sheet.8" ShapeID="_x0000_i1027" DrawAspect="Content" ObjectID="_1545453497" r:id="rId15"/>
+          <o:OLEObject Type="Embed" ProgID="Excel.Sheet.8" ShapeID="_x0000_i1076" DrawAspect="Content" ObjectID="_1545542156" r:id="rId15"/>
         </w:object>
       </w:r>
     </w:p>
@@ -2089,10 +2087,10 @@
           <w:szCs w:val="36"/>
         </w:rPr>
         <w:object w:dxaOrig="17024" w:dyaOrig="10548">
-          <v:shape id="_x0000_i1028" type="#_x0000_t75" style="width:532pt;height:330.7pt" o:ole="">
+          <v:shape id="_x0000_i1087" type="#_x0000_t75" style="width:532pt;height:330.7pt" o:ole="">
             <v:imagedata r:id="rId16" o:title=""/>
           </v:shape>
-          <o:OLEObject Type="Embed" ProgID="Excel.Sheet.8" ShapeID="_x0000_i1028" DrawAspect="Content" ObjectID="_1545453498" r:id="rId17"/>
+          <o:OLEObject Type="Embed" ProgID="Excel.Sheet.8" ShapeID="_x0000_i1087" DrawAspect="Content" ObjectID="_1545542157" r:id="rId17"/>
         </w:object>
       </w:r>
     </w:p>
@@ -2310,7 +2308,17 @@
           <w:sz w:val="36"/>
           <w:szCs w:val="36"/>
         </w:rPr>
-        <w:t>Important Concept</w:t>
+        <w:t>Important Conce</w:t>
+      </w:r>
+      <w:bookmarkStart w:id="4" w:name="_GoBack"/>
+      <w:bookmarkEnd w:id="4"/>
+      <w:r>
+        <w:rPr>
+          <w:b/>
+          <w:sz w:val="36"/>
+          <w:szCs w:val="36"/>
+        </w:rPr>
+        <w:t>pt</w:t>
       </w:r>
       <w:r>
         <w:rPr>
@@ -3788,15 +3796,15 @@
         <w:t>.</w:t>
       </w:r>
     </w:p>
-    <w:bookmarkStart w:id="4" w:name="_MON_1545323228"/>
-    <w:bookmarkEnd w:id="4"/>
+    <w:bookmarkStart w:id="5" w:name="_MON_1545323228"/>
+    <w:bookmarkEnd w:id="5"/>
     <w:p>
       <w:r>
         <w:object w:dxaOrig="13546" w:dyaOrig="2749">
           <v:shape id="_x0000_i1029" type="#_x0000_t75" style="width:561.5pt;height:114.1pt" o:ole="">
             <v:imagedata r:id="rId24" o:title=""/>
           </v:shape>
-          <o:OLEObject Type="Embed" ProgID="Excel.Sheet.8" ShapeID="_x0000_i1029" DrawAspect="Content" ObjectID="_1545453499" r:id="rId25"/>
+          <o:OLEObject Type="Embed" ProgID="Excel.Sheet.8" ShapeID="_x0000_i1029" DrawAspect="Content" ObjectID="_1545542158" r:id="rId25"/>
         </w:object>
       </w:r>
     </w:p>
@@ -3854,7 +3862,6 @@
           <w:szCs w:val="26"/>
         </w:rPr>
       </w:pPr>
-      <w:bookmarkStart w:id="5" w:name="_GoBack"/>
       <w:r>
         <w:rPr>
           <w:b/>
@@ -3913,7 +3920,6 @@
           </wp:inline>
         </w:drawing>
       </w:r>
-      <w:bookmarkEnd w:id="5"/>
     </w:p>
     <w:p/>
     <w:p>
@@ -4014,14 +4020,27 @@
     <w:r>
       <w:t xml:space="preserve"> of </w:t>
     </w:r>
-    <w:fldSimple w:instr=" NUMPAGES   \* MERGEFORMAT ">
-      <w:r>
-        <w:rPr>
-          <w:noProof/>
-        </w:rPr>
-        <w:t>7</w:t>
-      </w:r>
-    </w:fldSimple>
+    <w:r>
+      <w:fldChar w:fldCharType="begin"/>
+    </w:r>
+    <w:r>
+      <w:instrText xml:space="preserve"> NUMPAGES   \* MERGEFORMAT </w:instrText>
+    </w:r>
+    <w:r>
+      <w:fldChar w:fldCharType="separate"/>
+    </w:r>
+    <w:r>
+      <w:rPr>
+        <w:noProof/>
+      </w:rPr>
+      <w:t>7</w:t>
+    </w:r>
+    <w:r>
+      <w:rPr>
+        <w:noProof/>
+      </w:rPr>
+      <w:fldChar w:fldCharType="end"/>
+    </w:r>
     <w:r>
       <w:ptab w:relativeTo="margin" w:alignment="right" w:leader="none"/>
     </w:r>
@@ -4031,11 +4050,21 @@
     <w:r>
       <w:t xml:space="preserve">Revision </w:t>
     </w:r>
-    <w:fldSimple w:instr=" DOCPROPERTY  &quot;Revision Number&quot;  \* MERGEFORMAT ">
-      <w:r>
-        <w:t>3.4</w:t>
-      </w:r>
-    </w:fldSimple>
+    <w:r>
+      <w:fldChar w:fldCharType="begin"/>
+    </w:r>
+    <w:r>
+      <w:instrText xml:space="preserve"> DOCPROPERTY  "Revision Number"  \* MERGEFORMAT </w:instrText>
+    </w:r>
+    <w:r>
+      <w:fldChar w:fldCharType="separate"/>
+    </w:r>
+    <w:r>
+      <w:t>3.5</w:t>
+    </w:r>
+    <w:r>
+      <w:fldChar w:fldCharType="end"/>
+    </w:r>
   </w:p>
 </w:ftr>
 </file>
@@ -6727,7 +6756,7 @@
 </file>
 
 <file path=customXml/itemProps1.xml><?xml version="1.0" encoding="utf-8"?>
-<ds:datastoreItem xmlns:ds="http://schemas.openxmlformats.org/officeDocument/2006/customXml" ds:itemID="{A7CEE038-8A56-495C-965F-DA3965C851E1}">
+<ds:datastoreItem xmlns:ds="http://schemas.openxmlformats.org/officeDocument/2006/customXml" ds:itemID="{813EF1CC-ED92-4AC1-BA3F-03E7D7601473}">
   <ds:schemaRefs>
     <ds:schemaRef ds:uri="http://schemas.openxmlformats.org/officeDocument/2006/bibliography"/>
   </ds:schemaRefs>

</xml_diff>

<commit_message>
(+)    add new Rob notes
</commit_message>
<xml_diff>
--- a/Suppl/Emerald Fitness - Jan Plan.docx
+++ b/Suppl/Emerald Fitness - Jan Plan.docx
@@ -28,11 +28,21 @@
         <w:tab/>
         <w:t>(</w:t>
       </w:r>
-      <w:fldSimple w:instr=" DOCPROPERTY  &quot;Revision Date&quot;  \* MERGEFORMAT ">
-        <w:r>
-          <w:t>1/10/17</w:t>
-        </w:r>
-      </w:fldSimple>
+      <w:r>
+        <w:fldChar w:fldCharType="begin"/>
+      </w:r>
+      <w:r>
+        <w:instrText xml:space="preserve"> DOCPROPERTY  "Revision Date"  \* MERGEFORMAT </w:instrText>
+      </w:r>
+      <w:r>
+        <w:fldChar w:fldCharType="separate"/>
+      </w:r>
+      <w:r>
+        <w:t>1/10/17</w:t>
+      </w:r>
+      <w:r>
+        <w:fldChar w:fldCharType="end"/>
+      </w:r>
       <w:r>
         <w:t>)</w:t>
       </w:r>
@@ -1366,9 +1376,46 @@
         <w:t xml:space="preserve"> </w:t>
       </w:r>
     </w:p>
+    <w:bookmarkStart w:id="0" w:name="_MON_1542624640"/>
+    <w:bookmarkEnd w:id="0"/>
     <w:p>
       <w:pPr>
         <w:jc w:val="center"/>
+      </w:pPr>
+      <w:r>
+        <w:object w:dxaOrig="12581" w:dyaOrig="8481">
+          <v:shapetype id="_x0000_t75" coordsize="21600,21600" o:spt="75" o:preferrelative="t" path="m@4@5l@4@11@9@11@9@5xe" filled="f" stroked="f">
+            <v:stroke joinstyle="miter"/>
+            <v:formulas>
+              <v:f eqn="if lineDrawn pixelLineWidth 0"/>
+              <v:f eqn="sum @0 1 0"/>
+              <v:f eqn="sum 0 0 @1"/>
+              <v:f eqn="prod @2 1 2"/>
+              <v:f eqn="prod @3 21600 pixelWidth"/>
+              <v:f eqn="prod @3 21600 pixelHeight"/>
+              <v:f eqn="sum @0 0 1"/>
+              <v:f eqn="prod @6 1 2"/>
+              <v:f eqn="prod @7 21600 pixelWidth"/>
+              <v:f eqn="sum @8 21600 0"/>
+              <v:f eqn="prod @7 21600 pixelHeight"/>
+              <v:f eqn="sum @10 21600 0"/>
+            </v:formulas>
+            <v:path o:extrusionok="f" gradientshapeok="t" o:connecttype="rect"/>
+            <o:lock v:ext="edit" aspectratio="t"/>
+          </v:shapetype>
+          <v:shape id="_x0000_i1054" type="#_x0000_t75" style="width:521.5pt;height:351.55pt" o:ole="">
+            <v:imagedata r:id="rId10" o:title=""/>
+          </v:shape>
+          <o:OLEObject Type="Embed" ProgID="Excel.Sheet.8" ShapeID="_x0000_i1054" DrawAspect="Content" ObjectID="_1545554002" r:id="rId11"/>
+        </w:object>
+      </w:r>
+    </w:p>
+    <w:p>
+      <w:pPr>
+        <w:spacing w:after="0" w:line="240" w:lineRule="auto"/>
+        <w:rPr>
+          <w:b/>
+        </w:rPr>
       </w:pPr>
       <w:r>
         <w:rPr>
@@ -1380,10 +1427,10 @@
               <wp:anchor distT="45720" distB="45720" distL="114300" distR="114300" simplePos="0" relativeHeight="251672576" behindDoc="0" locked="0" layoutInCell="1" allowOverlap="1" wp14:anchorId="1E5D7842" wp14:editId="02DB5020">
                 <wp:simplePos x="0" y="0"/>
                 <wp:positionH relativeFrom="column">
-                  <wp:posOffset>3948871</wp:posOffset>
+                  <wp:posOffset>4194921</wp:posOffset>
                 </wp:positionH>
                 <wp:positionV relativeFrom="paragraph">
-                  <wp:posOffset>3910855</wp:posOffset>
+                  <wp:posOffset>30424</wp:posOffset>
                 </wp:positionV>
                 <wp:extent cx="2859405" cy="1404620"/>
                 <wp:effectExtent l="0" t="0" r="0" b="0"/>
@@ -1406,9 +1453,7 @@
                         <a:prstGeom prst="rect">
                           <a:avLst/>
                         </a:prstGeom>
-                        <a:solidFill>
-                          <a:srgbClr val="FFFFFF"/>
-                        </a:solidFill>
+                        <a:noFill/>
                         <a:ln w="9525">
                           <a:noFill/>
                           <a:miter lim="800000"/>
@@ -1526,7 +1571,7 @@
                 <v:stroke joinstyle="miter"/>
                 <v:path gradientshapeok="t" o:connecttype="rect"/>
               </v:shapetype>
-              <v:shape id="_x0000_s1027" type="#_x0000_t202" style="position:absolute;left:0;text-align:left;margin-left:310.95pt;margin-top:307.95pt;width:225.15pt;height:110.6pt;z-index:251672576;visibility:visible;mso-wrap-style:square;mso-width-percent:0;mso-height-percent:200;mso-wrap-distance-left:9pt;mso-wrap-distance-top:3.6pt;mso-wrap-distance-right:9pt;mso-wrap-distance-bottom:3.6pt;mso-position-horizontal:absolute;mso-position-horizontal-relative:text;mso-position-vertical:absolute;mso-position-vertical-relative:text;mso-width-percent:0;mso-height-percent:200;mso-width-relative:margin;mso-height-relative:margin;v-text-anchor:top" o:gfxdata="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" stroked="f">
+              <v:shape id="_x0000_s1027" type="#_x0000_t202" style="position:absolute;margin-left:330.3pt;margin-top:2.4pt;width:225.15pt;height:110.6pt;z-index:251672576;visibility:visible;mso-wrap-style:square;mso-width-percent:0;mso-height-percent:200;mso-wrap-distance-left:9pt;mso-wrap-distance-top:3.6pt;mso-wrap-distance-right:9pt;mso-wrap-distance-bottom:3.6pt;mso-position-horizontal:absolute;mso-position-horizontal-relative:text;mso-position-vertical:absolute;mso-position-vertical-relative:text;mso-width-percent:0;mso-height-percent:200;mso-width-relative:margin;mso-height-relative:margin;v-text-anchor:top" o:gfxdata="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" filled="f" stroked="f">
                 <v:textbox style="mso-fit-shape-to-text:t">
                   <w:txbxContent>
                     <w:p>
@@ -1621,43 +1666,6 @@
           </mc:Fallback>
         </mc:AlternateContent>
       </w:r>
-      <w:bookmarkStart w:id="0" w:name="_MON_1542624640"/>
-      <w:bookmarkEnd w:id="0"/>
-      <w:r>
-        <w:object w:dxaOrig="12581" w:dyaOrig="8409">
-          <v:shapetype id="_x0000_t75" coordsize="21600,21600" o:spt="75" o:preferrelative="t" path="m@4@5l@4@11@9@11@9@5xe" filled="f" stroked="f">
-            <v:stroke joinstyle="miter"/>
-            <v:formulas>
-              <v:f eqn="if lineDrawn pixelLineWidth 0"/>
-              <v:f eqn="sum @0 1 0"/>
-              <v:f eqn="sum 0 0 @1"/>
-              <v:f eqn="prod @2 1 2"/>
-              <v:f eqn="prod @3 21600 pixelWidth"/>
-              <v:f eqn="prod @3 21600 pixelHeight"/>
-              <v:f eqn="sum @0 0 1"/>
-              <v:f eqn="prod @6 1 2"/>
-              <v:f eqn="prod @7 21600 pixelWidth"/>
-              <v:f eqn="sum @8 21600 0"/>
-              <v:f eqn="prod @7 21600 pixelHeight"/>
-              <v:f eqn="sum @10 21600 0"/>
-            </v:formulas>
-            <v:path o:extrusionok="f" gradientshapeok="t" o:connecttype="rect"/>
-            <o:lock v:ext="edit" aspectratio="t"/>
-          </v:shapetype>
-          <v:shape id="_x0000_i1025" type="#_x0000_t75" style="width:521.5pt;height:348.55pt" o:ole="">
-            <v:imagedata r:id="rId10" o:title=""/>
-          </v:shape>
-          <o:OLEObject Type="Embed" ProgID="Excel.Sheet.8" ShapeID="_x0000_i1025" DrawAspect="Content" ObjectID="_1545542154" r:id="rId11"/>
-        </w:object>
-      </w:r>
-    </w:p>
-    <w:p>
-      <w:pPr>
-        <w:spacing w:after="0" w:line="240" w:lineRule="auto"/>
-        <w:rPr>
-          <w:b/>
-        </w:rPr>
-      </w:pPr>
       <w:r>
         <w:rPr>
           <w:b/>
@@ -2038,10 +2046,10 @@
           <w:szCs w:val="36"/>
         </w:rPr>
         <w:object w:dxaOrig="3131" w:dyaOrig="2082">
-          <v:shape id="_x0000_i1051" type="#_x0000_t75" style="width:125.1pt;height:83.6pt" o:ole="">
+          <v:shape id="_x0000_i1026" type="#_x0000_t75" style="width:125.1pt;height:83.6pt" o:ole="">
             <v:imagedata r:id="rId12" o:title=""/>
           </v:shape>
-          <o:OLEObject Type="Embed" ProgID="Excel.Sheet.8" ShapeID="_x0000_i1051" DrawAspect="Content" ObjectID="_1545542155" r:id="rId13"/>
+          <o:OLEObject Type="Embed" ProgID="Excel.Sheet.8" ShapeID="_x0000_i1026" DrawAspect="Content" ObjectID="_1545554003" r:id="rId13"/>
         </w:object>
       </w:r>
       <w:r>
@@ -2062,10 +2070,10 @@
           <w:szCs w:val="36"/>
         </w:rPr>
         <w:object w:dxaOrig="9338" w:dyaOrig="2125">
-          <v:shape id="_x0000_i1076" type="#_x0000_t75" style="width:347.35pt;height:78.85pt" o:ole="">
+          <v:shape id="_x0000_i1027" type="#_x0000_t75" style="width:347.35pt;height:78.85pt" o:ole="">
             <v:imagedata r:id="rId14" o:title=""/>
           </v:shape>
-          <o:OLEObject Type="Embed" ProgID="Excel.Sheet.8" ShapeID="_x0000_i1076" DrawAspect="Content" ObjectID="_1545542156" r:id="rId15"/>
+          <o:OLEObject Type="Embed" ProgID="Excel.Sheet.8" ShapeID="_x0000_i1027" DrawAspect="Content" ObjectID="_1545554004" r:id="rId15"/>
         </w:object>
       </w:r>
     </w:p>
@@ -2087,10 +2095,10 @@
           <w:szCs w:val="36"/>
         </w:rPr>
         <w:object w:dxaOrig="17024" w:dyaOrig="10548">
-          <v:shape id="_x0000_i1087" type="#_x0000_t75" style="width:532pt;height:330.7pt" o:ole="">
+          <v:shape id="_x0000_i1028" type="#_x0000_t75" style="width:532pt;height:330.7pt" o:ole="">
             <v:imagedata r:id="rId16" o:title=""/>
           </v:shape>
-          <o:OLEObject Type="Embed" ProgID="Excel.Sheet.8" ShapeID="_x0000_i1087" DrawAspect="Content" ObjectID="_1545542157" r:id="rId17"/>
+          <o:OLEObject Type="Embed" ProgID="Excel.Sheet.8" ShapeID="_x0000_i1028" DrawAspect="Content" ObjectID="_1545554005" r:id="rId17"/>
         </w:object>
       </w:r>
     </w:p>
@@ -2135,7 +2143,12 @@
         <w:t xml:space="preserve"> </w:t>
       </w:r>
       <w:r>
-        <w:t>Macros, Calories, Plan Form</w:t>
+        <w:t>Macros, Calories, Plan F</w:t>
+      </w:r>
+      <w:bookmarkStart w:id="4" w:name="_GoBack"/>
+      <w:bookmarkEnd w:id="4"/>
+      <w:r>
+        <w:t>orm</w:t>
       </w:r>
     </w:p>
     <w:p>
@@ -2228,6 +2241,24 @@
     </w:p>
     <w:p>
       <w:pPr>
+        <w:tabs>
+          <w:tab w:val="right" w:pos="1530"/>
+        </w:tabs>
+        <w:spacing w:after="80" w:line="245" w:lineRule="auto"/>
+      </w:pPr>
+      <w:r>
+        <w:tab/>
+        <w:t xml:space="preserve">           Loss Point </w:t>
+      </w:r>
+      <w:r>
+        <w:sym w:font="Wingdings" w:char="F0E0"/>
+      </w:r>
+      <w:r>
+        <w:t xml:space="preserve"> For the trim phase both shakes will be half-sized, 12oz and half-scoops</w:t>
+      </w:r>
+    </w:p>
+    <w:p>
+      <w:pPr>
         <w:rPr>
           <w:b/>
           <w:sz w:val="36"/>
@@ -2308,24 +2339,14 @@
           <w:sz w:val="36"/>
           <w:szCs w:val="36"/>
         </w:rPr>
-        <w:t>Important Conce</w:t>
-      </w:r>
-      <w:bookmarkStart w:id="4" w:name="_GoBack"/>
-      <w:bookmarkEnd w:id="4"/>
+        <w:t>Important Concept</w:t>
+      </w:r>
       <w:r>
         <w:rPr>
           <w:b/>
           <w:sz w:val="36"/>
           <w:szCs w:val="36"/>
         </w:rPr>
-        <w:t>pt</w:t>
-      </w:r>
-      <w:r>
-        <w:rPr>
-          <w:b/>
-          <w:sz w:val="36"/>
-          <w:szCs w:val="36"/>
-        </w:rPr>
         <w:t>s</w:t>
       </w:r>
     </w:p>
@@ -2345,6 +2366,7 @@
         <w:ind w:firstLine="720"/>
       </w:pPr>
       <w:r>
+        <w:lastRenderedPageBreak/>
         <w:t>“The goal is not calories, for Justin it is plan. Can you hit your targets?</w:t>
       </w:r>
       <w:r>
@@ -3804,7 +3826,7 @@
           <v:shape id="_x0000_i1029" type="#_x0000_t75" style="width:561.5pt;height:114.1pt" o:ole="">
             <v:imagedata r:id="rId24" o:title=""/>
           </v:shape>
-          <o:OLEObject Type="Embed" ProgID="Excel.Sheet.8" ShapeID="_x0000_i1029" DrawAspect="Content" ObjectID="_1545542158" r:id="rId25"/>
+          <o:OLEObject Type="Embed" ProgID="Excel.Sheet.8" ShapeID="_x0000_i1029" DrawAspect="Content" ObjectID="_1545554006" r:id="rId25"/>
         </w:object>
       </w:r>
     </w:p>
@@ -4012,7 +4034,7 @@
       <w:rPr>
         <w:noProof/>
       </w:rPr>
-      <w:t>7</w:t>
+      <w:t>8</w:t>
     </w:r>
     <w:r>
       <w:fldChar w:fldCharType="end"/>
@@ -4020,27 +4042,14 @@
     <w:r>
       <w:t xml:space="preserve"> of </w:t>
     </w:r>
-    <w:r>
-      <w:fldChar w:fldCharType="begin"/>
-    </w:r>
-    <w:r>
-      <w:instrText xml:space="preserve"> NUMPAGES   \* MERGEFORMAT </w:instrText>
-    </w:r>
-    <w:r>
-      <w:fldChar w:fldCharType="separate"/>
-    </w:r>
-    <w:r>
-      <w:rPr>
-        <w:noProof/>
-      </w:rPr>
-      <w:t>7</w:t>
-    </w:r>
-    <w:r>
-      <w:rPr>
-        <w:noProof/>
-      </w:rPr>
-      <w:fldChar w:fldCharType="end"/>
-    </w:r>
+    <w:fldSimple w:instr=" NUMPAGES   \* MERGEFORMAT ">
+      <w:r>
+        <w:rPr>
+          <w:noProof/>
+        </w:rPr>
+        <w:t>8</w:t>
+      </w:r>
+    </w:fldSimple>
     <w:r>
       <w:ptab w:relativeTo="margin" w:alignment="right" w:leader="none"/>
     </w:r>
@@ -4050,21 +4059,11 @@
     <w:r>
       <w:t xml:space="preserve">Revision </w:t>
     </w:r>
-    <w:r>
-      <w:fldChar w:fldCharType="begin"/>
-    </w:r>
-    <w:r>
-      <w:instrText xml:space="preserve"> DOCPROPERTY  "Revision Number"  \* MERGEFORMAT </w:instrText>
-    </w:r>
-    <w:r>
-      <w:fldChar w:fldCharType="separate"/>
-    </w:r>
-    <w:r>
-      <w:t>3.5</w:t>
-    </w:r>
-    <w:r>
-      <w:fldChar w:fldCharType="end"/>
-    </w:r>
+    <w:fldSimple w:instr=" DOCPROPERTY  &quot;Revision Number&quot;  \* MERGEFORMAT ">
+      <w:r>
+        <w:t>3.5</w:t>
+      </w:r>
+    </w:fldSimple>
   </w:p>
 </w:ftr>
 </file>
@@ -6756,7 +6755,7 @@
 </file>
 
 <file path=customXml/itemProps1.xml><?xml version="1.0" encoding="utf-8"?>
-<ds:datastoreItem xmlns:ds="http://schemas.openxmlformats.org/officeDocument/2006/customXml" ds:itemID="{813EF1CC-ED92-4AC1-BA3F-03E7D7601473}">
+<ds:datastoreItem xmlns:ds="http://schemas.openxmlformats.org/officeDocument/2006/customXml" ds:itemID="{0B3E0DE4-F05A-4D23-9C41-62362C3F2CBA}">
   <ds:schemaRefs>
     <ds:schemaRef ds:uri="http://schemas.openxmlformats.org/officeDocument/2006/bibliography"/>
   </ds:schemaRefs>

</xml_diff>